<commit_message>
Add epitome of Seneca's De constantia sapientis
</commit_message>
<xml_diff>
--- a/Assets/Streszczenia/Legenda o Senece.docx
+++ b/Assets/Streszczenia/Legenda o Senece.docx
@@ -7,7 +7,13 @@
         <w:ind w:firstLine="708"/>
       </w:pPr>
       <w:r>
-        <w:t xml:space="preserve">W 206 lub 207 r. n.e. ojciec łacińskiej apologetyki, Tertulian, określa Senekę jako </w:t>
+        <w:t xml:space="preserve">W 206 lub 207 r. n.e. </w:t>
+      </w:r>
+      <w:r>
+        <w:t>kartagiński apologeta,</w:t>
+      </w:r>
+      <w:r>
+        <w:t xml:space="preserve"> Tertulian, określa Senekę jako </w:t>
       </w:r>
       <w:r>
         <w:rPr>
@@ -23,7 +29,7 @@
         <w:rPr>
           <w:i/>
         </w:rPr>
-        <w:t>An.</w:t>
+        <w:t>De anima</w:t>
       </w:r>
       <w:r>
         <w:t xml:space="preserve"> XX, 1), czyli </w:t>
@@ -50,7 +56,7 @@
         <w:t xml:space="preserve">, że </w:t>
       </w:r>
       <w:r>
-        <w:t xml:space="preserve">pochodzący z Kordoby autor </w:t>
+        <w:t xml:space="preserve">chrześcijański myśliciel </w:t>
       </w:r>
       <w:r>
         <w:t>chciał w ten sposób symbolicznie</w:t>
@@ -99,19 +105,13 @@
         <w:t>często nasz</w:t>
       </w:r>
       <w:r>
-        <w:t xml:space="preserve">, czyli, </w:t>
-      </w:r>
-      <w:r>
-        <w:t xml:space="preserve">jak się zdaje, jest </w:t>
-      </w:r>
-      <w:r>
-        <w:rPr>
-          <w:rStyle w:val="Nagwek4Znak"/>
-        </w:rPr>
-        <w:t>saepe christianus</w:t>
-      </w:r>
-      <w:r>
-        <w:t xml:space="preserve"> – </w:t>
+        <w:t>, czyli</w:t>
+      </w:r>
+      <w:r>
+        <w:t xml:space="preserve"> że </w:t>
+      </w:r>
+      <w:r>
+        <w:t xml:space="preserve">jest </w:t>
       </w:r>
       <w:r>
         <w:rPr>
@@ -121,10 +121,16 @@
         <w:t xml:space="preserve">często chrześcijaninem. </w:t>
       </w:r>
       <w:r>
-        <w:t xml:space="preserve">Określenie Tertuliana może symbolizować to, że pisma stoickiego filozofa są pod wieloma względami bliskie nauce chrześcijańskiej. </w:t>
-      </w:r>
-      <w:r>
-        <w:t>Jest to tym bardziej prawdopodobne, że według apologety chrześcijanie nie głoszą niczego nowego, a prawdy chrześcijańskie można odnaleźć w pismach filozofów i poetów (</w:t>
+        <w:t>Niewykluczone, że poprzez symboliczne określenie Tertulian chciał podkreślić fakt, iż</w:t>
+      </w:r>
+      <w:r>
+        <w:t xml:space="preserve"> pisma stoickiego filozofa są pod wieloma względami bliskie nauce chrześcijańskiej.</w:t>
+      </w:r>
+      <w:r>
+        <w:t xml:space="preserve"> Prawdziwości hipotezy uprawdopodabnia fakt, że</w:t>
+      </w:r>
+      <w:r>
+        <w:t xml:space="preserve"> bardziej prawdopodobne, że według apologety chrześcijanie nie głoszą niczego nowego, a prawdy chrześcijańskie można odnaleźć w pismach filozofów i poetów (</w:t>
       </w:r>
       <w:r>
         <w:rPr>
@@ -557,7 +563,13 @@
       </w:pPr>
       <w:r>
         <w:lastRenderedPageBreak/>
-        <w:t xml:space="preserve">Jest bardzo prawdopodobne, że kolejni apologeci po Tertulianie </w:t>
+        <w:t>Jest bardzo prawdopodobne, że kolejni apologeci po Tertulianie</w:t>
+      </w:r>
+      <w:r>
+        <w:t xml:space="preserve"> właśnie</w:t>
+      </w:r>
+      <w:r>
+        <w:t xml:space="preserve"> </w:t>
       </w:r>
       <w:r>
         <w:t xml:space="preserve">z jego powodu </w:t>
@@ -706,7 +718,22 @@
           <w:i/>
           <w:iCs/>
         </w:rPr>
-        <w:t>i z pewnością pogardziłby Zenonem oraz Sotionem, swoim nauczycielem, jeżeli zostałby zrodzony jako wódz prawdziwej mądrości</w:t>
+        <w:t xml:space="preserve">i z pewnością pogardziłby Zenonem oraz </w:t>
+      </w:r>
+      <w:r>
+        <w:rPr>
+          <w:i/>
+          <w:iCs/>
+        </w:rPr>
+        <w:lastRenderedPageBreak/>
+        <w:t xml:space="preserve">Sotionem, swoim nauczycielem, jeżeli </w:t>
+      </w:r>
+      <w:r>
+        <w:rPr>
+          <w:i/>
+          <w:iCs/>
+        </w:rPr>
+        <w:t>otrzymałby przewodnik prawdziwej mądrości</w:t>
       </w:r>
       <w:r>
         <w:t xml:space="preserve"> </w:t>
@@ -717,6 +744,7 @@
         </w:rPr>
         <w:t>(</w:t>
       </w:r>
+      <w:bookmarkStart w:id="3" w:name="_Hlk147421532"/>
       <w:r>
         <w:rPr>
           <w:i/>
@@ -731,16 +759,10 @@
         <w:rPr>
           <w:lang w:val="fr-FR"/>
         </w:rPr>
-        <w:t xml:space="preserve"> VI, </w:t>
-      </w:r>
-      <w:r>
-        <w:rPr>
-          <w:lang w:val="fr-FR"/>
-        </w:rPr>
-        <w:lastRenderedPageBreak/>
-        <w:t xml:space="preserve">XXIV, 14: </w:t>
-      </w:r>
-      <w:bookmarkStart w:id="3" w:name="_Hlk107864800"/>
+        <w:t xml:space="preserve"> VI, XXIV, 14: </w:t>
+      </w:r>
+      <w:bookmarkStart w:id="4" w:name="_Hlk107864800"/>
+      <w:bookmarkStart w:id="5" w:name="_Hlk147420647"/>
       <w:r>
         <w:rPr>
           <w:i/>
@@ -748,21 +770,23 @@
         </w:rPr>
         <w:t>potuit esse verus Dei cultor, si quis illi monstrasset</w:t>
       </w:r>
+      <w:bookmarkEnd w:id="4"/>
+      <w:r>
+        <w:rPr>
+          <w:i/>
+        </w:rPr>
+        <w:t xml:space="preserve">, </w:t>
+      </w:r>
+      <w:r>
+        <w:rPr>
+          <w:i/>
+          <w:iCs/>
+          <w:lang w:val="la-Latn"/>
+        </w:rPr>
+        <w:t>et contempsisset profecto Zenonem et magistrum suum Sotionem, si verae sapientiae ducem nactus esset</w:t>
+      </w:r>
+      <w:bookmarkEnd w:id="5"/>
       <w:bookmarkEnd w:id="3"/>
-      <w:r>
-        <w:rPr>
-          <w:i/>
-        </w:rPr>
-        <w:t xml:space="preserve">, </w:t>
-      </w:r>
-      <w:r>
-        <w:rPr>
-          <w:i/>
-          <w:iCs/>
-          <w:lang w:val="la-Latn"/>
-        </w:rPr>
-        <w:t>et contempsisset profecto Zenonem et magistrum suum Sotionem, si verae sapientiae ducem nactus esset</w:t>
-      </w:r>
       <w:r>
         <w:t>)</w:t>
       </w:r>
@@ -909,11 +933,11 @@
         <w:footnoteReference w:id="17"/>
       </w:r>
       <w:r>
-        <w:t xml:space="preserve">. Poza tym radzi Pawłowi, żeby ten spróbował wytłumaczyć się przed władcą, którego oburzył swoim </w:t>
+        <w:t xml:space="preserve">. Poza tym radzi </w:t>
       </w:r>
       <w:r>
         <w:lastRenderedPageBreak/>
-        <w:t xml:space="preserve">odejściem od </w:t>
+        <w:t xml:space="preserve">Pawłowi, żeby ten spróbował wytłumaczyć się przed władcą, którego oburzył swoim odejściem od </w:t>
       </w:r>
       <w:r>
         <w:rPr>
@@ -1275,11 +1299,11 @@
         <w:footnoteReference w:id="35"/>
       </w:r>
       <w:r>
-        <w:t xml:space="preserve">. Dzięki temu wiarygodność listów nie podlegała dyskusji przez cały okres wieków średnich i jeszcze na </w:t>
+        <w:t xml:space="preserve">. Dzięki temu </w:t>
       </w:r>
       <w:r>
         <w:lastRenderedPageBreak/>
-        <w:t>początku renesansu</w:t>
+        <w:t>wiarygodność listów nie podlegała dyskusji przez cały okres wieków średnich i jeszcze na początku renesansu</w:t>
       </w:r>
       <w:r>
         <w:rPr>
@@ -1524,7 +1548,7 @@
         </w:rPr>
         <w:t xml:space="preserve">Nieco ponad trzysta lat później </w:t>
       </w:r>
-      <w:bookmarkStart w:id="4" w:name="_Hlk143634755"/>
+      <w:bookmarkStart w:id="6" w:name="_Hlk143634755"/>
       <w:r>
         <w:rPr>
           <w:rStyle w:val="Nagwek4Znak"/>
@@ -1674,7 +1698,7 @@
         </w:rPr>
         <w:t xml:space="preserve"> </w:t>
       </w:r>
-      <w:bookmarkEnd w:id="4"/>
+      <w:bookmarkEnd w:id="6"/>
       <w:r>
         <w:t>Sicco Polenton (1375-1447)</w:t>
       </w:r>
@@ -1716,7 +1740,7 @@
       <w:r>
         <w:t xml:space="preserve"> </w:t>
       </w:r>
-      <w:bookmarkStart w:id="6" w:name="_Hlk143634825"/>
+      <w:bookmarkStart w:id="8" w:name="_Hlk143634825"/>
       <w:r>
         <w:t xml:space="preserve">późny stoik </w:t>
       </w:r>
@@ -1802,7 +1826,7 @@
         <w:t>.</w:t>
       </w:r>
     </w:p>
-    <w:bookmarkEnd w:id="6"/>
+    <w:bookmarkEnd w:id="8"/>
     <w:p>
       <w:pPr>
         <w:rPr>
@@ -4757,7 +4781,7 @@
         </w:rPr>
         <w:t xml:space="preserve">LXXXVI, 1-3. Zob. </w:t>
       </w:r>
-      <w:bookmarkStart w:id="5" w:name="_Hlk132837465"/>
+      <w:bookmarkStart w:id="7" w:name="_Hlk132837465"/>
       <w:r>
         <w:rPr>
           <w:color w:val="0D0D0D" w:themeColor="text1" w:themeTint="F2"/>
@@ -4800,7 +4824,7 @@
         <w:t xml:space="preserve">, Hanower-Lipsk 1912, s. 114-115. </w:t>
       </w:r>
     </w:p>
-    <w:bookmarkEnd w:id="5"/>
+    <w:bookmarkEnd w:id="7"/>
   </w:footnote>
   <w:footnote w:id="41">
     <w:p>
@@ -5057,7 +5081,7 @@
         </w:rPr>
         <w:t xml:space="preserve"> Fragment pochodzi z dzieła funkcjonującego pod tytułem </w:t>
       </w:r>
-      <w:bookmarkStart w:id="7" w:name="_Hlk143634875"/>
+      <w:bookmarkStart w:id="9" w:name="_Hlk143634875"/>
       <w:r>
         <w:rPr>
           <w:i/>
@@ -5085,7 +5109,7 @@
         </w:rPr>
         <w:t>), utworu rzekomego autorstwa Lucjusza Flawiusza Dekstera, przyjaciela św. Hieronima</w:t>
       </w:r>
-      <w:bookmarkEnd w:id="7"/>
+      <w:bookmarkEnd w:id="9"/>
       <w:r>
         <w:rPr>
           <w:color w:val="0D0D0D" w:themeColor="text1" w:themeTint="F2"/>

</xml_diff>

<commit_message>
Add epitome of Schopenhauer work "O wolności ludzkiej woli"
</commit_message>
<xml_diff>
--- a/Assets/Streszczenia/Legenda o Senece.docx
+++ b/Assets/Streszczenia/Legenda o Senece.docx
@@ -2897,13 +2897,14 @@
         <w:t>), a jednak</w:t>
       </w:r>
       <w:r>
-        <w:t xml:space="preserve"> w jednym ze swoich listów do </w:t>
-      </w:r>
-      <w:proofErr w:type="spellStart"/>
-      <w:r>
-        <w:t>Macedoniusza</w:t>
-      </w:r>
-      <w:proofErr w:type="spellEnd"/>
+        <w:t xml:space="preserve"> w jednym ze swoich listów do Macedoniusza</w:t>
+      </w:r>
+      <w:r>
+        <w:rPr>
+          <w:rStyle w:val="Odwoanieprzypisudolnego"/>
+        </w:rPr>
+        <w:footnoteReference w:id="18"/>
+      </w:r>
       <w:r>
         <w:t xml:space="preserve"> </w:t>
       </w:r>
@@ -2941,15 +2942,14 @@
       <w:r>
         <w:t xml:space="preserve">Augustyn, </w:t>
       </w:r>
-      <w:proofErr w:type="spellStart"/>
-      <w:r>
-        <w:rPr>
-          <w:i/>
-          <w:iCs/>
+      <w:r>
+        <w:rPr>
+          <w:i/>
+          <w:iCs/>
+          <w:lang w:val="la-Latn"/>
         </w:rPr>
         <w:t>Epistolae</w:t>
       </w:r>
-      <w:proofErr w:type="spellEnd"/>
       <w:r>
         <w:rPr>
           <w:i/>
@@ -2963,276 +2963,12 @@
       </w:r>
       <w:bookmarkEnd w:id="4"/>
     </w:p>
+    <w:p>
+      <w:r>
+        <w:t xml:space="preserve"> </w:t>
+      </w:r>
+    </w:p>
     <w:p/>
-    <w:p>
-      <w:r>
-        <w:t xml:space="preserve">S. Aurelii </w:t>
-      </w:r>
-      <w:proofErr w:type="spellStart"/>
-      <w:r>
-        <w:t>Augustini</w:t>
-      </w:r>
-      <w:proofErr w:type="spellEnd"/>
-      <w:r>
-        <w:t xml:space="preserve"> Opera </w:t>
-      </w:r>
-      <w:proofErr w:type="spellStart"/>
-      <w:r>
-        <w:t>Omnia</w:t>
-      </w:r>
-      <w:proofErr w:type="spellEnd"/>
-      <w:r>
-        <w:t xml:space="preserve">: </w:t>
-      </w:r>
-      <w:proofErr w:type="spellStart"/>
-      <w:r>
-        <w:t>Patrologiae</w:t>
-      </w:r>
-      <w:proofErr w:type="spellEnd"/>
-      <w:r>
-        <w:t xml:space="preserve"> </w:t>
-      </w:r>
-      <w:proofErr w:type="spellStart"/>
-      <w:r>
-        <w:t>Latinae</w:t>
-      </w:r>
-      <w:proofErr w:type="spellEnd"/>
-      <w:r>
-        <w:t xml:space="preserve"> </w:t>
-      </w:r>
-      <w:proofErr w:type="spellStart"/>
-      <w:r>
-        <w:t>Elenchus</w:t>
-      </w:r>
-      <w:proofErr w:type="spellEnd"/>
-      <w:r>
-        <w:t>, Patrologia Latina vol. 33</w:t>
-      </w:r>
-      <w:r>
-        <w:t xml:space="preserve">, s. </w:t>
-      </w:r>
-    </w:p>
-    <w:p/>
-    <w:p>
-      <w:r>
-        <w:rPr>
-          <w:lang w:val="en-GB"/>
-        </w:rPr>
-        <w:t>Augustine of</w:t>
-      </w:r>
-      <w:r>
-        <w:rPr>
-          <w:lang w:val="en-GB"/>
-        </w:rPr>
-        <w:t xml:space="preserve"> Hippo, </w:t>
-      </w:r>
-      <w:proofErr w:type="spellStart"/>
-      <w:r>
-        <w:rPr>
-          <w:i/>
-          <w:iCs/>
-          <w:lang w:val="en-GB"/>
-        </w:rPr>
-        <w:t>Epistolae</w:t>
-      </w:r>
-      <w:proofErr w:type="spellEnd"/>
-      <w:r>
-        <w:rPr>
-          <w:i/>
-          <w:iCs/>
-          <w:lang w:val="en-GB"/>
-        </w:rPr>
-        <w:t xml:space="preserve"> </w:t>
-      </w:r>
-      <w:r>
-        <w:t xml:space="preserve">153.5.14, </w:t>
-      </w:r>
-      <w:r>
-        <w:rPr>
-          <w:i/>
-          <w:iCs/>
-        </w:rPr>
-        <w:t>in</w:t>
-      </w:r>
-      <w:r>
-        <w:rPr>
-          <w:i/>
-          <w:lang w:val="fr-FR"/>
-        </w:rPr>
-        <w:t xml:space="preserve"> </w:t>
-      </w:r>
-      <w:r>
-        <w:rPr>
-          <w:i/>
-          <w:sz w:val="20"/>
-          <w:szCs w:val="20"/>
-          <w:lang w:val="fr-FR"/>
-        </w:rPr>
-        <w:t xml:space="preserve">Migne </w:t>
-      </w:r>
-      <w:proofErr w:type="spellStart"/>
-      <w:r>
-        <w:rPr>
-          <w:i/>
-          <w:sz w:val="20"/>
-          <w:szCs w:val="20"/>
-          <w:lang w:val="fr-FR"/>
-        </w:rPr>
-        <w:t>Patrologia</w:t>
-      </w:r>
-      <w:proofErr w:type="spellEnd"/>
-      <w:r>
-        <w:rPr>
-          <w:i/>
-          <w:sz w:val="20"/>
-          <w:szCs w:val="20"/>
-          <w:lang w:val="fr-FR"/>
-        </w:rPr>
-        <w:t xml:space="preserve"> Latina</w:t>
-      </w:r>
-      <w:r>
-        <w:rPr>
-          <w:iCs/>
-          <w:lang w:val="fr-FR"/>
-        </w:rPr>
-        <w:t>, vol.</w:t>
-      </w:r>
-      <w:r>
-        <w:rPr>
-          <w:i/>
-          <w:sz w:val="20"/>
-          <w:szCs w:val="20"/>
-          <w:lang w:val="fr-FR"/>
-        </w:rPr>
-        <w:t xml:space="preserve"> </w:t>
-      </w:r>
-      <w:r>
-        <w:rPr>
-          <w:iCs/>
-          <w:lang w:val="fr-FR"/>
-        </w:rPr>
-        <w:t>33</w:t>
-      </w:r>
-      <w:r>
-        <w:rPr>
-          <w:iCs/>
-          <w:lang w:val="fr-FR"/>
-        </w:rPr>
-        <w:t>,</w:t>
-      </w:r>
-      <w:r>
-        <w:rPr>
-          <w:iCs/>
-          <w:lang w:val="fr-FR"/>
-        </w:rPr>
-        <w:t xml:space="preserve"> </w:t>
-      </w:r>
-      <w:proofErr w:type="spellStart"/>
-      <w:r>
-        <w:rPr>
-          <w:iCs/>
-          <w:lang w:val="fr-FR"/>
-        </w:rPr>
-        <w:t>edited</w:t>
-      </w:r>
-      <w:proofErr w:type="spellEnd"/>
-      <w:r>
-        <w:rPr>
-          <w:iCs/>
-          <w:lang w:val="fr-FR"/>
-        </w:rPr>
-        <w:t xml:space="preserve"> by</w:t>
-      </w:r>
-      <w:r>
-        <w:rPr>
-          <w:i/>
-          <w:iCs/>
-        </w:rPr>
-        <w:t xml:space="preserve"> </w:t>
-      </w:r>
-      <w:r>
-        <w:rPr>
-          <w:sz w:val="20"/>
-          <w:szCs w:val="20"/>
-          <w:lang w:val="fr-FR"/>
-        </w:rPr>
-        <w:t>Jaque Paul Migne</w:t>
-      </w:r>
-      <w:r>
-        <w:rPr>
-          <w:lang w:val="fr-FR"/>
-        </w:rPr>
-        <w:t xml:space="preserve"> (Paris: </w:t>
-      </w:r>
-      <w:r>
-        <w:rPr>
-          <w:sz w:val="20"/>
-          <w:szCs w:val="20"/>
-        </w:rPr>
-        <w:t xml:space="preserve">Ex </w:t>
-      </w:r>
-      <w:proofErr w:type="spellStart"/>
-      <w:r>
-        <w:rPr>
-          <w:sz w:val="20"/>
-          <w:szCs w:val="20"/>
-        </w:rPr>
-        <w:t>typis</w:t>
-      </w:r>
-      <w:proofErr w:type="spellEnd"/>
-      <w:r>
-        <w:rPr>
-          <w:sz w:val="20"/>
-          <w:szCs w:val="20"/>
-        </w:rPr>
-        <w:t xml:space="preserve"> J. P. </w:t>
-      </w:r>
-      <w:proofErr w:type="spellStart"/>
-      <w:r>
-        <w:rPr>
-          <w:sz w:val="20"/>
-          <w:szCs w:val="20"/>
-        </w:rPr>
-        <w:t>Migne</w:t>
-      </w:r>
-      <w:proofErr w:type="spellEnd"/>
-      <w:r>
-        <w:rPr>
-          <w:sz w:val="20"/>
-          <w:szCs w:val="20"/>
-        </w:rPr>
-        <w:t>,</w:t>
-      </w:r>
-      <w:r>
-        <w:t xml:space="preserve"> 1845), 659</w:t>
-      </w:r>
-      <w:r>
-        <w:rPr>
-          <w:lang w:val="fr-FR"/>
-        </w:rPr>
-        <w:t xml:space="preserve">. </w:t>
-      </w:r>
-      <w:r>
-        <w:rPr>
-          <w:sz w:val="20"/>
-          <w:szCs w:val="20"/>
-          <w:lang w:val="fr-FR"/>
-        </w:rPr>
-        <w:t xml:space="preserve"> </w:t>
-      </w:r>
-      <w:r>
-        <w:rPr>
-          <w:lang w:val="fr-FR"/>
-        </w:rPr>
-        <w:t>653-666.</w:t>
-      </w:r>
-    </w:p>
-    <w:p/>
-    <w:p>
-      <w:pPr>
-        <w:jc w:val="right"/>
-      </w:pPr>
-    </w:p>
     <w:p>
       <w:pPr>
         <w:rPr>
@@ -3315,21 +3051,15 @@
         <w:rPr>
           <w:iCs/>
         </w:rPr>
-        <w:t xml:space="preserve">umocniło </w:t>
-      </w:r>
+        <w:t xml:space="preserve">umocniło pozycję Seneki wewnątrz chrześcijaństwa, a autentyczność listów pomiędzy filozofem a apostołem zyskały kolejne potwierdzenie. </w:t>
+      </w:r>
+    </w:p>
+    <w:p>
       <w:r>
         <w:rPr>
           <w:iCs/>
         </w:rPr>
         <w:lastRenderedPageBreak/>
-        <w:t xml:space="preserve">pozycję Seneki wewnątrz chrześcijaństwa, a autentyczność listów pomiędzy filozofem a apostołem zyskały kolejne potwierdzenie. </w:t>
-      </w:r>
-    </w:p>
-    <w:p>
-      <w:r>
-        <w:rPr>
-          <w:iCs/>
-        </w:rPr>
         <w:tab/>
         <w:t xml:space="preserve">Po trzecie, istnieją w biografii Seneki elementy, które mogą kogoś skłonić, że był postacią bliską chrześcijaństwu. </w:t>
       </w:r>
@@ -3524,6 +3254,50 @@
         <w:t xml:space="preserve">Senekę o osobie św. Pawła, co ostatecznie doprowadziło do tego, że ta dwójka zaczęła ze sobą pisywać. </w:t>
       </w:r>
     </w:p>
+    <w:p>
+      <w:pPr>
+        <w:ind w:firstLine="708"/>
+      </w:pPr>
+      <w:r>
+        <w:t>Przekonania o autentyczności pseudokorespondencji trwały ponad tysiąc lat. Gaston Boissier w wydanej w roku 1871 pracy pisał, że spór o to, czy Seneka znał się ze św. Pawłem, czego świadectwem miała być korespondencja pomiędzy nimi, trwa od trzech wieków i jeszcze nie został zakończony</w:t>
+      </w:r>
+      <w:r>
+        <w:rPr>
+          <w:rStyle w:val="Odwoanieprzypisudolnego"/>
+        </w:rPr>
+        <w:footnoteReference w:id="19"/>
+      </w:r>
+      <w:r>
+        <w:t xml:space="preserve">. </w:t>
+      </w:r>
+      <w:r>
+        <w:t>Innymi słowy, w XVI wieku zaczęto dopiero podważać autentyczność listów pomiędzy Pawłem a Seneką, kwestionując przy tym ich znajomość, ale w II połowie XIX wieku przekonanie o ich wzajemnej relacji nadal posiadało</w:t>
+      </w:r>
+      <w:r>
+        <w:t xml:space="preserve"> zarówno</w:t>
+      </w:r>
+      <w:r>
+        <w:t xml:space="preserve"> swoich zwolenników</w:t>
+      </w:r>
+      <w:r>
+        <w:t>, jak i przeciwników</w:t>
+      </w:r>
+      <w:r>
+        <w:t xml:space="preserve">. </w:t>
+      </w:r>
+      <w:r>
+        <w:t>Boissier komentuje to stwierdzając, że tak zazwyczaj jest z kwestiami religijnymi – wojny nikt nie wygra, ale bitwę wypada stoczyć</w:t>
+      </w:r>
+      <w:r>
+        <w:rPr>
+          <w:rStyle w:val="Odwoanieprzypisudolnego"/>
+        </w:rPr>
+        <w:footnoteReference w:id="20"/>
+      </w:r>
+      <w:r>
+        <w:t>.</w:t>
+      </w:r>
+    </w:p>
     <w:p/>
     <w:p>
       <w:pPr>
@@ -3535,10 +3309,16 @@
     </w:p>
     <w:p/>
     <w:p>
-      <w:r>
-        <w:rPr>
-          <w:iCs/>
-        </w:rPr>
+      <w:pPr>
+        <w:rPr>
+          <w:iCs/>
+        </w:rPr>
+      </w:pPr>
+      <w:r>
+        <w:rPr>
+          <w:iCs/>
+        </w:rPr>
+        <w:lastRenderedPageBreak/>
         <w:tab/>
       </w:r>
       <w:r>
@@ -3553,25 +3333,54 @@
         </w:rPr>
         <w:t xml:space="preserve"> czasie życia Augustyna powstaje kolejny apokryf zatytułowany </w:t>
       </w:r>
-      <w:proofErr w:type="spellStart"/>
-      <w:r>
-        <w:rPr>
-          <w:i/>
-        </w:rPr>
-        <w:t>Passio</w:t>
-      </w:r>
-      <w:proofErr w:type="spellEnd"/>
-      <w:r>
-        <w:rPr>
-          <w:i/>
-        </w:rPr>
-        <w:t xml:space="preserve"> Pauli</w:t>
-      </w:r>
-      <w:r>
-        <w:rPr>
-          <w:iCs/>
-        </w:rPr>
-        <w:t xml:space="preserve">, który opowiada legendę o męczeńskiej śmierci św. Pawła. </w:t>
+      <w:r>
+        <w:rPr>
+          <w:i/>
+          <w:lang w:val="la-Latn"/>
+        </w:rPr>
+        <w:t>Passio Pauli</w:t>
+      </w:r>
+      <w:r>
+        <w:rPr>
+          <w:i/>
+        </w:rPr>
+        <w:t xml:space="preserve"> </w:t>
+      </w:r>
+      <w:r>
+        <w:rPr>
+          <w:iCs/>
+        </w:rPr>
+        <w:t>(</w:t>
+      </w:r>
+      <w:r>
+        <w:rPr>
+          <w:i/>
+        </w:rPr>
+        <w:t>Męczeństwo Pawła</w:t>
+      </w:r>
+      <w:r>
+        <w:rPr>
+          <w:iCs/>
+        </w:rPr>
+        <w:t>)</w:t>
+      </w:r>
+      <w:r>
+        <w:rPr>
+          <w:iCs/>
+        </w:rPr>
+        <w:t>, który</w:t>
+      </w:r>
+      <w:r>
+        <w:rPr>
+          <w:iCs/>
+        </w:rPr>
+        <w:t xml:space="preserve"> – jak wskazuje tytuł –</w:t>
+      </w:r>
+      <w:r>
+        <w:rPr>
+          <w:iCs/>
+        </w:rPr>
+        <w:t xml:space="preserve"> opowiada legendę o męczeńskiej śmierci św. Pawła. </w:t>
       </w:r>
       <w:r>
         <w:t xml:space="preserve">Utwór zaczyna się, kiedy </w:t>
@@ -3586,13 +3395,262 @@
         <w:t xml:space="preserve">wówczas </w:t>
       </w:r>
       <w:r>
-        <w:t xml:space="preserve">ze swego nauczania oraz cudów, które zdziałał. Wiele osób z otoczenia cezara przychodziło do niego, mając już wiarę w Jezusa. Nawet Seneka, nauczyciel Nerona, dostrzegając boską wiedzę w nauczaniu Pawła, nie wytrzymywał bez rozmowy z nim. Dlatego, kiedy nie mógł spotykać się z apostołem osobiście, często korespondował z nim listownie. Stoicki filozof tak podziwiał apostoła, że czytał jego pisma Neronowi, który bardzo dziwił się ich treścią. W apokryfie jest również stwierdzone, że dzięki Pawłowi wiele osób przyjęło w Rzymie chrześcijaństwo. </w:t>
+        <w:t xml:space="preserve">ze swego nauczania oraz </w:t>
+      </w:r>
+      <w:r>
+        <w:t xml:space="preserve">licznych </w:t>
+      </w:r>
+      <w:r>
+        <w:t xml:space="preserve">cudów, </w:t>
+      </w:r>
+      <w:r>
+        <w:t>których dokonał</w:t>
+      </w:r>
+      <w:r>
+        <w:t xml:space="preserve">. Wiele osób z otoczenia cezara przychodziło do niego, mając już wiarę w Jezusa. </w:t>
+      </w:r>
+      <w:r>
+        <w:t>Również</w:t>
+      </w:r>
+      <w:r>
+        <w:t xml:space="preserve"> Seneka</w:t>
+      </w:r>
+      <w:r>
+        <w:t xml:space="preserve"> </w:t>
+      </w:r>
+      <w:r>
+        <w:t>dostrzega</w:t>
+      </w:r>
+      <w:r>
+        <w:t>ł</w:t>
+      </w:r>
+      <w:r>
+        <w:t xml:space="preserve"> boską wiedzę w nauczaniu Pawła</w:t>
+      </w:r>
+      <w:r>
+        <w:t xml:space="preserve"> i podobno</w:t>
+      </w:r>
+      <w:r>
+        <w:t xml:space="preserve"> nie wytrzymywał bez rozmowy z nim. Dlatego, kiedy nie mógł spotykać się z apostołem osobiście, często korespondował z nim listownie</w:t>
+      </w:r>
+      <w:r>
+        <w:t xml:space="preserve"> – tym sposobem w </w:t>
+      </w:r>
+      <w:r>
+        <w:rPr>
+          <w:i/>
+          <w:iCs/>
+          <w:lang w:val="la-Latn"/>
+        </w:rPr>
+        <w:t>Passio Pauli</w:t>
+      </w:r>
+      <w:r>
+        <w:rPr>
+          <w:i/>
+          <w:iCs/>
+        </w:rPr>
+        <w:t xml:space="preserve"> </w:t>
+      </w:r>
+      <w:r>
+        <w:t>pojawiło się do omówionej już pseudokorespondencji</w:t>
+      </w:r>
+      <w:r>
+        <w:t xml:space="preserve">. Stoicki filozof tak podziwiał apostoła, że czytał jego pisma Neronowi, który bardzo dziwił się ich treścią. W apokryfie jest również stwierdzone, że dzięki Pawłowi wiele osób przyjęło w Rzymie chrześcijaństwo. </w:t>
       </w:r>
       <w:r>
         <w:t>Tekst nie zawiera</w:t>
       </w:r>
       <w:r>
-        <w:t xml:space="preserve"> jednak informacji, że jedną z nich był Seneka.   </w:t>
+        <w:t xml:space="preserve"> jednak informacji, że jedną z nich był Seneka.  </w:t>
+      </w:r>
+    </w:p>
+    <w:p>
+      <w:r>
+        <w:tab/>
+        <w:t xml:space="preserve">Chrześcijańscy pisarze coraz częściej korzystali z utworów Seneki. Wśród nich wyróżnia się jednak Marcina z Bragi (510/520 – 579), który napisał między innymi takie utwory jak </w:t>
+      </w:r>
+      <w:r>
+        <w:rPr>
+          <w:i/>
+          <w:iCs/>
+          <w:lang w:val="la-Latn"/>
+        </w:rPr>
+        <w:t>De ira</w:t>
+      </w:r>
+      <w:r>
+        <w:t xml:space="preserve">, czyli </w:t>
+      </w:r>
+      <w:r>
+        <w:rPr>
+          <w:i/>
+          <w:iCs/>
+        </w:rPr>
+        <w:t>O gniewie</w:t>
+      </w:r>
+      <w:r>
+        <w:t xml:space="preserve">, oraz </w:t>
+      </w:r>
+      <w:r>
+        <w:rPr>
+          <w:i/>
+          <w:iCs/>
+          <w:lang w:val="la-Latn"/>
+        </w:rPr>
+        <w:t>Formula vitae honestae</w:t>
+      </w:r>
+      <w:r>
+        <w:t xml:space="preserve">, czyli </w:t>
+      </w:r>
+      <w:r>
+        <w:rPr>
+          <w:i/>
+          <w:iCs/>
+        </w:rPr>
+        <w:t>Formuła szlachetnego życia</w:t>
+      </w:r>
+      <w:r>
+        <w:t xml:space="preserve">. Pierwsze z dzieł autor oparł na Senekańskim piśmie o tym samym tytule, jednak ani razu nie przywołał filozofa z imienia. Polski badacz Stanisław Wyszomirski ocenia, że ilość kryptocytatów, które Marcin zawarł w </w:t>
+      </w:r>
+      <w:r>
+        <w:rPr>
+          <w:i/>
+          <w:iCs/>
+          <w:lang w:val="la-Latn"/>
+        </w:rPr>
+        <w:t>De ira</w:t>
+      </w:r>
+      <w:r>
+        <w:rPr>
+          <w:i/>
+          <w:iCs/>
+        </w:rPr>
+        <w:t xml:space="preserve"> </w:t>
+      </w:r>
+      <w:r>
+        <w:t>współcześnie kazałaby go uznać za plagiatora</w:t>
+      </w:r>
+      <w:r>
+        <w:rPr>
+          <w:rStyle w:val="Odwoanieprzypisudolnego"/>
+        </w:rPr>
+        <w:footnoteReference w:id="21"/>
+      </w:r>
+      <w:r>
+        <w:t xml:space="preserve">. Z kolei drugi ze wspomnianych utworów, </w:t>
+      </w:r>
+      <w:r>
+        <w:rPr>
+          <w:i/>
+          <w:iCs/>
+          <w:lang w:val="la-Latn"/>
+        </w:rPr>
+        <w:t>Formula vitae honestae</w:t>
+      </w:r>
+      <w:r>
+        <w:t xml:space="preserve">, także najprawdopodobniej stanowi parafrazę jednego z pism Seneki, chociaż zaginionego: </w:t>
+      </w:r>
+      <w:r>
+        <w:rPr>
+          <w:i/>
+          <w:iCs/>
+          <w:lang w:val="la-Latn"/>
+        </w:rPr>
+        <w:t>De officiis</w:t>
+      </w:r>
+      <w:r>
+        <w:t xml:space="preserve">, </w:t>
+      </w:r>
+      <w:r>
+        <w:rPr>
+          <w:i/>
+          <w:iCs/>
+          <w:lang w:val="la-Latn"/>
+        </w:rPr>
+        <w:t>De quattuor virtutibus</w:t>
+      </w:r>
+      <w:r>
+        <w:rPr>
+          <w:i/>
+          <w:iCs/>
+        </w:rPr>
+        <w:t xml:space="preserve"> </w:t>
+      </w:r>
+      <w:r>
+        <w:t xml:space="preserve">oraz </w:t>
+      </w:r>
+      <w:r>
+        <w:rPr>
+          <w:i/>
+          <w:iCs/>
+          <w:lang w:val="la-Latn"/>
+        </w:rPr>
+        <w:t>De copia verborum</w:t>
+      </w:r>
+      <w:r>
+        <w:rPr>
+          <w:rStyle w:val="Odwoanieprzypisudolnego"/>
+        </w:rPr>
+        <w:footnoteReference w:id="22"/>
+      </w:r>
+      <w:r>
+        <w:t xml:space="preserve">. </w:t>
+      </w:r>
+      <w:r>
+        <w:t>Pomysł ostatniego wariantu mógł zostać zaczerpnięty z pseudokorespondencji, gdyż Seneka deklaruje tam, iż wysłał Pawłowi dzieło o tym tytule</w:t>
+      </w:r>
+      <w:r>
+        <w:rPr>
+          <w:rStyle w:val="Odwoanieprzypisudolnego"/>
+        </w:rPr>
+        <w:footnoteReference w:id="23"/>
+      </w:r>
+      <w:r>
+        <w:t>. W pewnym momencie dzieło Marcina z Bragi funkcjonowało nawet pod nazwą</w:t>
+      </w:r>
+      <w:r>
+        <w:rPr>
+          <w:lang w:val="la-Latn"/>
+        </w:rPr>
+        <w:t xml:space="preserve"> </w:t>
+      </w:r>
+      <w:r>
+        <w:rPr>
+          <w:i/>
+          <w:iCs/>
+          <w:lang w:val="la-Latn"/>
+        </w:rPr>
+        <w:t>De quattuor virtutibus cardinalibus</w:t>
+      </w:r>
+      <w:r>
+        <w:t xml:space="preserve">, czyli </w:t>
+      </w:r>
+      <w:r>
+        <w:rPr>
+          <w:i/>
+          <w:iCs/>
+        </w:rPr>
+        <w:t>O czterech cnotach kardynalnych</w:t>
+      </w:r>
+      <w:r>
+        <w:t xml:space="preserve"> i było wprost przypisywane Senece</w:t>
+      </w:r>
+      <w:r>
+        <w:rPr>
+          <w:rStyle w:val="Odwoanieprzypisudolnego"/>
+        </w:rPr>
+        <w:footnoteReference w:id="24"/>
+      </w:r>
+      <w:r>
+        <w:t>. Jak jednak słusznie zauważa Wyszomirski, wyrażenie „cnoty kardynalne” powstało dopiero w IV wieku, więc Seneka nie mógł się nim posłużyć</w:t>
+      </w:r>
+      <w:r>
+        <w:rPr>
+          <w:rStyle w:val="Odwoanieprzypisudolnego"/>
+        </w:rPr>
+        <w:footnoteReference w:id="25"/>
+      </w:r>
+      <w:r>
+        <w:t xml:space="preserve">. Warto dodać, że jest to określenie typowo chrześcijańskie, więc przypisanie stoickiemu filozofowi autorstwa dzieła na ich temat wiązało go z tradycją chrześcijan. </w:t>
       </w:r>
     </w:p>
     <w:p>
@@ -3605,7 +3663,10 @@
       </w:pPr>
       <w:r>
         <w:lastRenderedPageBreak/>
-        <w:t xml:space="preserve">Pozycja stoickiego moralisty wśród chrześcijańskiej społeczności umacniała się coraz bardziej, czego wyraźnym symptomem jest zapis zawarty w </w:t>
+        <w:t xml:space="preserve">Kolejnym z wyraźnych symptomów coraz mocniejszego umacniania się pozycji Seneki wśród chrześcijańskich społeczności </w:t>
+      </w:r>
+      <w:r>
+        <w:t xml:space="preserve">jest zapis zawarty w </w:t>
       </w:r>
       <w:r>
         <w:t>czternasty</w:t>
@@ -3702,7 +3763,7 @@
           <w:rStyle w:val="Odwoanieprzypisudolnego"/>
           <w:lang w:val="la-Latn"/>
         </w:rPr>
-        <w:footnoteReference w:id="18"/>
+        <w:footnoteReference w:id="26"/>
       </w:r>
       <w:r>
         <w:rPr>
@@ -3891,7 +3952,7 @@
         <w:rPr>
           <w:rStyle w:val="Odwoanieprzypisudolnego"/>
         </w:rPr>
-        <w:footnoteReference w:id="19"/>
+        <w:footnoteReference w:id="27"/>
       </w:r>
       <w:r>
         <w:rPr>
@@ -3955,6 +4016,7 @@
           <w:lang w:val="la-Latn"/>
         </w:rPr>
       </w:pPr>
+      <w:bookmarkStart w:id="8" w:name="_Hlk149157513"/>
       <w:r>
         <w:rPr>
           <w:i/>
@@ -4294,6 +4356,7 @@
         <w:t>.</w:t>
       </w:r>
     </w:p>
+    <w:bookmarkEnd w:id="8"/>
     <w:p>
       <w:pPr>
         <w:jc w:val="center"/>
@@ -4337,7 +4400,7 @@
         </w:rPr>
         <w:t xml:space="preserve"> </w:t>
       </w:r>
-      <w:bookmarkStart w:id="8" w:name="_Hlk143634755"/>
+      <w:bookmarkStart w:id="9" w:name="_Hlk143634755"/>
       <w:r>
         <w:rPr>
           <w:rStyle w:val="Nagwek4Znak"/>
@@ -4346,7 +4409,7 @@
         </w:rPr>
         <w:t>Otton z Fryzyngi (</w:t>
       </w:r>
-      <w:bookmarkStart w:id="9" w:name="_Hlk148041196"/>
+      <w:bookmarkStart w:id="10" w:name="_Hlk148041196"/>
       <w:r>
         <w:rPr>
           <w:rStyle w:val="Nagwek4Znak"/>
@@ -4355,7 +4418,7 @@
         </w:rPr>
         <w:t>1111-1158</w:t>
       </w:r>
-      <w:bookmarkEnd w:id="9"/>
+      <w:bookmarkEnd w:id="10"/>
       <w:r>
         <w:rPr>
           <w:rStyle w:val="Nagwek4Znak"/>
@@ -4404,7 +4467,7 @@
         <w:rPr>
           <w:rStyle w:val="Odwoanieprzypisudolnego"/>
         </w:rPr>
-        <w:footnoteReference w:id="20"/>
+        <w:footnoteReference w:id="28"/>
       </w:r>
       <w:r>
         <w:rPr>
@@ -4521,7 +4584,7 @@
           <w:noProof/>
         </w:rPr>
         <w:drawing>
-          <wp:inline distT="0" distB="0" distL="0" distR="0" wp14:anchorId="7CB8EEB6" wp14:editId="3D5C64E2">
+          <wp:inline distT="0" distB="0" distL="0" distR="0" wp14:anchorId="7CB8EEB6" wp14:editId="2E0F4933">
             <wp:extent cx="2683535" cy="3284220"/>
             <wp:effectExtent l="0" t="0" r="0" b="0"/>
             <wp:docPr id="1734843979" name="Obraz 1" descr="Obraz zawierający obraz, Ludzka twarz, sztuka, mitologia&#10;&#10;Opis wygenerowany automatycznie"/>
@@ -4738,7 +4801,7 @@
         </w:rPr>
         <w:t xml:space="preserve"> (</w:t>
       </w:r>
-      <w:bookmarkStart w:id="12" w:name="_Hlk148041179"/>
+      <w:bookmarkStart w:id="13" w:name="_Hlk148041179"/>
       <w:r>
         <w:rPr>
           <w:rStyle w:val="Nagwek4Znak"/>
@@ -4748,7 +4811,7 @@
         </w:rPr>
         <w:t>1313-1375</w:t>
       </w:r>
-      <w:bookmarkEnd w:id="12"/>
+      <w:bookmarkEnd w:id="13"/>
       <w:r>
         <w:rPr>
           <w:rStyle w:val="Nagwek4Znak"/>
@@ -4787,7 +4850,7 @@
         <w:rPr>
           <w:rStyle w:val="Odwoanieprzypisudolnego"/>
         </w:rPr>
-        <w:footnoteReference w:id="21"/>
+        <w:footnoteReference w:id="29"/>
       </w:r>
       <w:r>
         <w:rPr>
@@ -4857,7 +4920,7 @@
         <w:rPr>
           <w:rStyle w:val="Odwoanieprzypisudolnego"/>
         </w:rPr>
-        <w:footnoteReference w:id="22"/>
+        <w:footnoteReference w:id="30"/>
       </w:r>
       <w:r>
         <w:rPr>
@@ -4891,24 +4954,8 @@
           <w:iCs w:val="0"/>
           <w:lang w:val="pl-PL"/>
         </w:rPr>
-        <w:t>4, 142). Autor boskiej komedii twierdził, że na tym samym stopniu znajduje się również Juliusz Cezar (</w:t>
-      </w:r>
-      <w:r>
-        <w:rPr>
-          <w:rStyle w:val="Nagwek4Znak"/>
-          <w:lang w:val="pl-PL"/>
-        </w:rPr>
-        <w:t xml:space="preserve">cezar w zbroi z oczami </w:t>
-      </w:r>
-      <w:proofErr w:type="spellStart"/>
-      <w:r>
-        <w:rPr>
-          <w:rStyle w:val="Nagwek4Znak"/>
-          <w:lang w:val="pl-PL"/>
-        </w:rPr>
-        <w:t>orlemi</w:t>
-      </w:r>
-      <w:proofErr w:type="spellEnd"/>
+        <w:t>4, 142). Autor boskiej komedii twierdził, że na tym samym stopniu</w:t>
+      </w:r>
       <w:r>
         <w:rPr>
           <w:rStyle w:val="Nagwek4Znak"/>
@@ -4916,14 +4963,7 @@
           <w:iCs w:val="0"/>
           <w:lang w:val="pl-PL"/>
         </w:rPr>
-        <w:t xml:space="preserve"> – </w:t>
-      </w:r>
-      <w:r>
-        <w:rPr>
-          <w:rStyle w:val="Nagwek4Znak"/>
-          <w:lang w:val="pl-PL"/>
-        </w:rPr>
-        <w:t xml:space="preserve">Pieśń </w:t>
+        <w:t xml:space="preserve"> piekła</w:t>
       </w:r>
       <w:r>
         <w:rPr>
@@ -4932,27 +4972,86 @@
           <w:iCs w:val="0"/>
           <w:lang w:val="pl-PL"/>
         </w:rPr>
-        <w:t>4, 123), co niekoniecznie podobało się filozofowi z Kordoby.</w:t>
-      </w:r>
-    </w:p>
-    <w:p>
-      <w:pPr>
+        <w:t xml:space="preserve"> znajduje się również Juliusz Cezar (</w:t>
+      </w:r>
+      <w:r>
+        <w:rPr>
+          <w:rStyle w:val="Nagwek4Znak"/>
+          <w:lang w:val="pl-PL"/>
+        </w:rPr>
+        <w:t xml:space="preserve">cezar w zbroi z oczami </w:t>
+      </w:r>
+      <w:proofErr w:type="spellStart"/>
+      <w:r>
+        <w:rPr>
+          <w:rStyle w:val="Nagwek4Znak"/>
+          <w:lang w:val="pl-PL"/>
+        </w:rPr>
+        <w:t>orlemi</w:t>
+      </w:r>
+      <w:proofErr w:type="spellEnd"/>
+      <w:r>
         <w:rPr>
           <w:rStyle w:val="Nagwek4Znak"/>
           <w:i w:val="0"/>
           <w:iCs w:val="0"/>
           <w:lang w:val="pl-PL"/>
         </w:rPr>
-      </w:pPr>
-    </w:p>
-    <w:p>
-      <w:pPr>
+        <w:t xml:space="preserve"> – </w:t>
+      </w:r>
+      <w:r>
+        <w:rPr>
+          <w:rStyle w:val="Nagwek4Znak"/>
+          <w:lang w:val="pl-PL"/>
+        </w:rPr>
+        <w:t xml:space="preserve">Pieśń </w:t>
+      </w:r>
+      <w:r>
         <w:rPr>
           <w:rStyle w:val="Nagwek4Znak"/>
           <w:i w:val="0"/>
           <w:iCs w:val="0"/>
           <w:lang w:val="pl-PL"/>
         </w:rPr>
+        <w:t xml:space="preserve">4, 123), co niekoniecznie </w:t>
+      </w:r>
+      <w:r>
+        <w:rPr>
+          <w:rStyle w:val="Nagwek4Znak"/>
+          <w:i w:val="0"/>
+          <w:iCs w:val="0"/>
+          <w:lang w:val="pl-PL"/>
+        </w:rPr>
+        <w:t>mogłoby podobać się</w:t>
+      </w:r>
+      <w:r>
+        <w:rPr>
+          <w:rStyle w:val="Nagwek4Znak"/>
+          <w:i w:val="0"/>
+          <w:iCs w:val="0"/>
+          <w:lang w:val="pl-PL"/>
+        </w:rPr>
+        <w:t xml:space="preserve"> filozofowi z Kordoby.</w:t>
+      </w:r>
+    </w:p>
+    <w:p>
+      <w:pPr>
+        <w:rPr>
+          <w:rStyle w:val="Nagwek4Znak"/>
+          <w:i w:val="0"/>
+          <w:iCs w:val="0"/>
+          <w:lang w:val="pl-PL"/>
+        </w:rPr>
+      </w:pPr>
+    </w:p>
+    <w:p>
+      <w:pPr>
+        <w:rPr>
+          <w:rStyle w:val="Nagwek4Znak"/>
+          <w:i w:val="0"/>
+          <w:iCs w:val="0"/>
+          <w:lang w:val="pl-PL"/>
+        </w:rPr>
       </w:pPr>
     </w:p>
     <w:p>
@@ -4968,7 +5067,7 @@
           <w:noProof/>
         </w:rPr>
         <w:drawing>
-          <wp:inline distT="0" distB="0" distL="0" distR="0" wp14:anchorId="1CB93A0E" wp14:editId="68B9DCE6">
+          <wp:inline distT="0" distB="0" distL="0" distR="0" wp14:anchorId="1CB93A0E" wp14:editId="00C559B6">
             <wp:extent cx="2511217" cy="3931920"/>
             <wp:effectExtent l="0" t="0" r="0" b="0"/>
             <wp:docPr id="1088648580" name="Obraz 2" descr="Ilustracja"/>
@@ -5076,7 +5175,7 @@
         <w:t xml:space="preserve"> </w:t>
       </w:r>
     </w:p>
-    <w:bookmarkEnd w:id="8"/>
+    <w:bookmarkEnd w:id="9"/>
     <w:p>
       <w:pPr>
         <w:ind w:firstLine="708"/>
@@ -5093,11 +5192,11 @@
       <w:r>
         <w:t>Sicco Polenton (</w:t>
       </w:r>
-      <w:bookmarkStart w:id="14" w:name="_Hlk148041165"/>
+      <w:bookmarkStart w:id="15" w:name="_Hlk148041165"/>
       <w:r>
         <w:t>1375-1447</w:t>
       </w:r>
-      <w:bookmarkEnd w:id="14"/>
+      <w:bookmarkEnd w:id="15"/>
       <w:r>
         <w:t>)</w:t>
       </w:r>
@@ -5105,7 +5204,7 @@
         <w:rPr>
           <w:rStyle w:val="Odwoanieprzypisudolnego"/>
         </w:rPr>
-        <w:footnoteReference w:id="23"/>
+        <w:footnoteReference w:id="31"/>
       </w:r>
       <w:r>
         <w:t xml:space="preserve">, </w:t>
@@ -5120,7 +5219,7 @@
         <w:rPr>
           <w:rStyle w:val="Odwoanieprzypisudolnego"/>
         </w:rPr>
-        <w:footnoteReference w:id="24"/>
+        <w:footnoteReference w:id="32"/>
       </w:r>
       <w:r>
         <w:t xml:space="preserve"> także</w:t>
@@ -5132,7 +5231,7 @@
         <w:rPr>
           <w:rStyle w:val="Odwoanieprzypisudolnego"/>
         </w:rPr>
-        <w:footnoteReference w:id="25"/>
+        <w:footnoteReference w:id="33"/>
       </w:r>
       <w:r>
         <w:t>.</w:t>
@@ -5149,7 +5248,7 @@
     </w:p>
     <w:p/>
     <w:p>
-      <w:bookmarkStart w:id="16" w:name="_Hlk148097391"/>
+      <w:bookmarkStart w:id="17" w:name="_Hlk148097391"/>
       <w:r>
         <w:t xml:space="preserve">Tutaj mówi o Senece Starszym (55 p.n.e. – 40 n.e.), chociaż nie precyzuje tego.  </w:t>
       </w:r>
@@ -5286,7 +5385,13 @@
     </w:p>
     <w:p>
       <w:r>
-        <w:t>Jednak Polenton, chociaż myli niekiedy Senekę Młodszego ze Starszym, o tym pierwszym wypowiada się bardzo pozytywnie i jeszcze raz podkreśla autentyczność korespondencji, którą stoik prowadził ze św. Pawłem:</w:t>
+        <w:t>Jednak Polenton, chociaż myli niekiedy Senekę Młodszego ze Starszym, o tym pierwszym wypowiada się bardzo pozytywnie</w:t>
+      </w:r>
+      <w:r>
+        <w:t>, będąc przy tym jeszcze jednym z pisarzy, którzy podkreślali</w:t>
+      </w:r>
+      <w:r>
+        <w:t xml:space="preserve"> autentyczność korespondencji, którą stoik prowadził ze św. Pawłem:</w:t>
       </w:r>
     </w:p>
     <w:p/>
@@ -5408,7 +5513,21 @@
           <w:i/>
           <w:iCs/>
         </w:rPr>
-        <w:t xml:space="preserve">Paweł, najdzielniejszy apostoł prawdziwego Chrystusa i Boga naszego, wędrował po Rzymie razem z Piotrem, najświętszym księciem wśród apostołów. Natomiast Seneka z życzliwością i przyjaźnią przywiązał się do Pawła, podziwiając jego listy i naukę, gdzie była jak gdyby nie pochodzącą od żadnego śmiertelnego człowieka prawda; </w:t>
+        <w:t xml:space="preserve">Paweł, najdzielniejszy apostoł prawdziwego Chrystusa i Boga naszego, wędrował po Rzymie razem z Piotrem, najświętszym księciem wśród apostołów. Natomiast Seneka z życzliwością i przyjaźnią przywiązał się do Pawła, podziwiając jego listy i naukę, </w:t>
+      </w:r>
+      <w:r>
+        <w:rPr>
+          <w:i/>
+          <w:iCs/>
+        </w:rPr>
+        <w:t>w której znajdowała się</w:t>
+      </w:r>
+      <w:r>
+        <w:rPr>
+          <w:i/>
+          <w:iCs/>
+        </w:rPr>
+        <w:t xml:space="preserve"> jak gdyby nie pochodzącą od żadnego śmiertelnego człowieka prawda; </w:t>
       </w:r>
       <w:r>
         <w:t xml:space="preserve">[owe listy i nauka] </w:t>
@@ -5418,7 +5537,7 @@
           <w:i/>
           <w:iCs/>
         </w:rPr>
-        <w:t xml:space="preserve">wydawały się uczynione za sprawą boskiego ducha, do którego Seneka został stopniowo doprowadzony, żeby ustanowionym rytuałem przodków mogło w nim zostać zasiane jako na żyznej glebie – według osądu Pawła – najmocniejsze ziarno słowa Bożego i uczyniło go nowym autorem </w:t>
+        <w:t xml:space="preserve">wydawały się uczynione za sprawą boskiego ducha, do którego Seneka został stopniowo doprowadzony, żeby ustanowionym rytuałem przodków mogło w nim zostać zasiane jako na żyznej glebie – według osądu Pawła – najmocniejsze ziarno słowa Bożego i uczyniło go </w:t>
       </w:r>
       <w:r>
         <w:rPr>
@@ -5426,7 +5545,7 @@
           <w:iCs/>
         </w:rPr>
         <w:lastRenderedPageBreak/>
-        <w:t xml:space="preserve">Jezusa Chrystusa. Świadectwami tej rzeczy są listy pisane z obydwu stron. Stąd zdaniem Hieronima, najmędrszego prezbitera i doktora, </w:t>
+        <w:t xml:space="preserve">nowym autorem Jezusa Chrystusa. Świadectwami tej rzeczy są listy pisane z obydwu stron. Stąd zdaniem Hieronima, najmędrszego prezbitera i doktora, </w:t>
       </w:r>
       <w:r>
         <w:t xml:space="preserve">[Seneka] </w:t>
@@ -5443,7 +5562,28 @@
     <w:p>
       <w:r>
         <w:tab/>
-        <w:t>Polenton informuje nas również o tym, że Seneka bardzo zasmucił się pożarem Rzymu i motywowanymi tym prześladowaniami chrześcijan i pisał, aby się tym pożalić Pawłowi i jednocześnie pocieszyć go:</w:t>
+        <w:t xml:space="preserve">Polenton informuje nas również o tym, że Seneka bardzo zasmucił się pożarem Rzymu i </w:t>
+      </w:r>
+      <w:r>
+        <w:t>uzasadnianymi</w:t>
+      </w:r>
+      <w:r>
+        <w:t xml:space="preserve"> </w:t>
+      </w:r>
+      <w:r>
+        <w:t>powstałą pożogą</w:t>
+      </w:r>
+      <w:r>
+        <w:t xml:space="preserve"> prześladowaniami chrześcijan</w:t>
+      </w:r>
+      <w:r>
+        <w:t>, o czym</w:t>
+      </w:r>
+      <w:r>
+        <w:t xml:space="preserve"> pisał</w:t>
+      </w:r>
+      <w:r>
+        <w:t xml:space="preserve"> do Pawła:</w:t>
       </w:r>
     </w:p>
     <w:p/>
@@ -5550,7 +5690,7 @@
           <w:i/>
           <w:iCs/>
         </w:rPr>
-        <w:t>O tej rzeczy Seneka nasz, który odstąpiwszy</w:t>
+        <w:t>O tej rzeczy</w:t>
       </w:r>
       <w:r>
         <w:rPr>
@@ -5560,6 +5700,23 @@
         <w:t xml:space="preserve"> </w:t>
       </w:r>
       <w:r>
+        <w:t>[mianowicie o pożarze Rzymu]</w:t>
+      </w:r>
+      <w:r>
+        <w:rPr>
+          <w:i/>
+          <w:iCs/>
+        </w:rPr>
+        <w:t xml:space="preserve"> Seneka nasz, który odstąpiwszy</w:t>
+      </w:r>
+      <w:r>
+        <w:rPr>
+          <w:i/>
+          <w:iCs/>
+        </w:rPr>
+        <w:t xml:space="preserve"> </w:t>
+      </w:r>
+      <w:r>
         <w:rPr>
           <w:i/>
           <w:iCs/>
@@ -5593,404 +5750,527 @@
         <w:t>).</w:t>
       </w:r>
     </w:p>
-    <w:p>
-      <w:pPr>
-        <w:rPr>
-          <w:i/>
-          <w:iCs/>
-        </w:rPr>
-      </w:pPr>
-    </w:p>
-    <w:p>
-      <w:r>
-        <w:rPr>
-          <w:i/>
-          <w:iCs/>
-        </w:rPr>
-        <w:tab/>
-      </w:r>
-    </w:p>
+    <w:bookmarkEnd w:id="17"/>
     <w:p/>
-    <w:bookmarkEnd w:id="16"/>
+    <w:p>
+      <w:pPr>
+        <w:ind w:firstLine="708"/>
+        <w:rPr>
+          <w:color w:val="0D0D0D" w:themeColor="text1" w:themeTint="F2"/>
+        </w:rPr>
+      </w:pPr>
+      <w:r>
+        <w:rPr>
+          <w:lang w:eastAsia="pl-PL"/>
+        </w:rPr>
+        <w:t xml:space="preserve">Takiego samego zaimka dzierżawczego, co Polenton, używa względem Seneki włoski humanista </w:t>
+      </w:r>
+      <w:r>
+        <w:rPr>
+          <w:color w:val="0D0D0D" w:themeColor="text1" w:themeTint="F2"/>
+        </w:rPr>
+        <w:t>Lorenzo Vall</w:t>
+      </w:r>
+      <w:r>
+        <w:rPr>
+          <w:color w:val="0D0D0D" w:themeColor="text1" w:themeTint="F2"/>
+        </w:rPr>
+        <w:t>a</w:t>
+      </w:r>
+      <w:r>
+        <w:rPr>
+          <w:color w:val="0D0D0D" w:themeColor="text1" w:themeTint="F2"/>
+        </w:rPr>
+        <w:t xml:space="preserve"> (1407-1457)</w:t>
+      </w:r>
+      <w:r>
+        <w:rPr>
+          <w:color w:val="0D0D0D" w:themeColor="text1" w:themeTint="F2"/>
+        </w:rPr>
+        <w:t>, który pisał tak:</w:t>
+      </w:r>
+    </w:p>
+    <w:p>
+      <w:pPr>
+        <w:rPr>
+          <w:color w:val="0D0D0D" w:themeColor="text1" w:themeTint="F2"/>
+        </w:rPr>
+      </w:pPr>
+    </w:p>
+    <w:p>
+      <w:pPr>
+        <w:rPr>
+          <w:i/>
+          <w:iCs/>
+          <w:color w:val="0D0D0D" w:themeColor="text1" w:themeTint="F2"/>
+          <w:lang w:val="la-Latn"/>
+        </w:rPr>
+      </w:pPr>
+      <w:r>
+        <w:rPr>
+          <w:i/>
+          <w:iCs/>
+          <w:color w:val="0D0D0D" w:themeColor="text1" w:themeTint="F2"/>
+          <w:lang w:val="la-Latn"/>
+        </w:rPr>
+        <w:t xml:space="preserve">In qua tradenda inter omnes stoici preclarissimi videntur solum bonum honestatem esse dicentes, quos preter ceteros admirari soleo, quod noster Seneca recte et urbane inter ceteros philosophos videri voluit, tamquam mares inter feminas. </w:t>
+      </w:r>
+    </w:p>
+    <w:p>
+      <w:pPr>
+        <w:jc w:val="right"/>
+        <w:rPr>
+          <w:color w:val="0D0D0D" w:themeColor="text1" w:themeTint="F2"/>
+        </w:rPr>
+      </w:pPr>
+      <w:r>
+        <w:rPr>
+          <w:color w:val="0D0D0D" w:themeColor="text1" w:themeTint="F2"/>
+        </w:rPr>
+        <w:t>Lorenzo Vall</w:t>
+      </w:r>
+      <w:r>
+        <w:rPr>
+          <w:color w:val="0D0D0D" w:themeColor="text1" w:themeTint="F2"/>
+        </w:rPr>
+        <w:t xml:space="preserve">a, </w:t>
+      </w:r>
+      <w:r>
+        <w:rPr>
+          <w:i/>
+          <w:iCs/>
+          <w:color w:val="0D0D0D" w:themeColor="text1" w:themeTint="F2"/>
+        </w:rPr>
+        <w:t xml:space="preserve">De voluptates </w:t>
+      </w:r>
+      <w:r>
+        <w:rPr>
+          <w:color w:val="0D0D0D" w:themeColor="text1" w:themeTint="F2"/>
+        </w:rPr>
+        <w:t>ks. I, II, 7</w:t>
+      </w:r>
+    </w:p>
+    <w:p>
+      <w:pPr>
+        <w:rPr>
+          <w:i/>
+          <w:iCs/>
+          <w:color w:val="0D0D0D" w:themeColor="text1" w:themeTint="F2"/>
+        </w:rPr>
+      </w:pPr>
+    </w:p>
+    <w:p>
+      <w:pPr>
+        <w:rPr>
+          <w:i/>
+          <w:iCs/>
+          <w:color w:val="0D0D0D" w:themeColor="text1" w:themeTint="F2"/>
+        </w:rPr>
+      </w:pPr>
+      <w:r>
+        <w:rPr>
+          <w:i/>
+          <w:iCs/>
+          <w:color w:val="0D0D0D" w:themeColor="text1" w:themeTint="F2"/>
+        </w:rPr>
+        <w:t xml:space="preserve">W </w:t>
+      </w:r>
+      <w:r>
+        <w:rPr>
+          <w:i/>
+          <w:iCs/>
+          <w:color w:val="0D0D0D" w:themeColor="text1" w:themeTint="F2"/>
+        </w:rPr>
+        <w:t>przekazywaniu tego</w:t>
+      </w:r>
+      <w:r>
+        <w:rPr>
+          <w:i/>
+          <w:iCs/>
+          <w:color w:val="0D0D0D" w:themeColor="text1" w:themeTint="F2"/>
+        </w:rPr>
+        <w:t xml:space="preserve"> stoi</w:t>
+      </w:r>
+      <w:r>
+        <w:rPr>
+          <w:i/>
+          <w:iCs/>
+          <w:color w:val="0D0D0D" w:themeColor="text1" w:themeTint="F2"/>
+        </w:rPr>
+        <w:t>cy wydają się najbardziej znani ze wszystkich, nazywając jedynym dobrem to, co jest szlachetne,</w:t>
+      </w:r>
+      <w:r>
+        <w:rPr>
+          <w:i/>
+          <w:iCs/>
+          <w:color w:val="0D0D0D" w:themeColor="text1" w:themeTint="F2"/>
+        </w:rPr>
+        <w:t xml:space="preserve"> któr</w:t>
+      </w:r>
+      <w:r>
+        <w:rPr>
+          <w:i/>
+          <w:iCs/>
+          <w:color w:val="0D0D0D" w:themeColor="text1" w:themeTint="F2"/>
+        </w:rPr>
+        <w:t xml:space="preserve">ych mam w zwyczaju podziwiać bardziej niż innych, </w:t>
+      </w:r>
+      <w:r>
+        <w:rPr>
+          <w:i/>
+          <w:iCs/>
+          <w:color w:val="0D0D0D" w:themeColor="text1" w:themeTint="F2"/>
+        </w:rPr>
+        <w:t>a</w:t>
+      </w:r>
+      <w:r>
+        <w:rPr>
+          <w:i/>
+          <w:iCs/>
+          <w:color w:val="0D0D0D" w:themeColor="text1" w:themeTint="F2"/>
+        </w:rPr>
+        <w:t xml:space="preserve"> nasz Seneka</w:t>
+      </w:r>
+      <w:r>
+        <w:rPr>
+          <w:i/>
+          <w:iCs/>
+          <w:color w:val="0D0D0D" w:themeColor="text1" w:themeTint="F2"/>
+        </w:rPr>
+        <w:t xml:space="preserve"> słusznie i dowcipnie </w:t>
+      </w:r>
+      <w:r>
+        <w:rPr>
+          <w:i/>
+          <w:iCs/>
+          <w:color w:val="0D0D0D" w:themeColor="text1" w:themeTint="F2"/>
+        </w:rPr>
+        <w:t>wyraził pragnienie, aby</w:t>
+      </w:r>
+      <w:r>
+        <w:rPr>
+          <w:i/>
+          <w:iCs/>
+          <w:color w:val="0D0D0D" w:themeColor="text1" w:themeTint="F2"/>
+        </w:rPr>
+        <w:t xml:space="preserve"> być postrzegany</w:t>
+      </w:r>
+      <w:r>
+        <w:rPr>
+          <w:i/>
+          <w:iCs/>
+          <w:color w:val="0D0D0D" w:themeColor="text1" w:themeTint="F2"/>
+        </w:rPr>
+        <w:t>m</w:t>
+      </w:r>
+      <w:r>
+        <w:rPr>
+          <w:i/>
+          <w:iCs/>
+          <w:color w:val="0D0D0D" w:themeColor="text1" w:themeTint="F2"/>
+        </w:rPr>
+        <w:t xml:space="preserve"> między filozofami tak, jak mężczyźni</w:t>
+      </w:r>
+      <w:r>
+        <w:rPr>
+          <w:i/>
+          <w:iCs/>
+          <w:color w:val="0D0D0D" w:themeColor="text1" w:themeTint="F2"/>
+        </w:rPr>
+        <w:t xml:space="preserve"> </w:t>
+      </w:r>
+      <w:r>
+        <w:rPr>
+          <w:color w:val="0D0D0D" w:themeColor="text1" w:themeTint="F2"/>
+        </w:rPr>
+        <w:t>[są postrzegani]</w:t>
+      </w:r>
+      <w:r>
+        <w:rPr>
+          <w:i/>
+          <w:iCs/>
+          <w:color w:val="0D0D0D" w:themeColor="text1" w:themeTint="F2"/>
+        </w:rPr>
+        <w:t xml:space="preserve"> między kobietami. </w:t>
+      </w:r>
+      <w:r>
+        <w:rPr>
+          <w:i/>
+          <w:iCs/>
+          <w:color w:val="0D0D0D" w:themeColor="text1" w:themeTint="F2"/>
+        </w:rPr>
+        <w:t xml:space="preserve"> </w:t>
+      </w:r>
+    </w:p>
+    <w:p>
+      <w:pPr>
+        <w:rPr>
+          <w:i/>
+          <w:iCs/>
+          <w:color w:val="0D0D0D" w:themeColor="text1" w:themeTint="F2"/>
+        </w:rPr>
+      </w:pPr>
+    </w:p>
+    <w:p>
+      <w:pPr>
+        <w:ind w:firstLine="708"/>
+      </w:pPr>
+      <w:r>
+        <w:t>W XVI wieku pojawia się apokryficzny dokument, w którym listy pomiędzy Pawłem a Seneką zostają po raz kolejny uwierzytelnione oraz gdzie zostaje zawarte zapewnienie, iż</w:t>
+      </w:r>
+      <w:r>
+        <w:t xml:space="preserve"> </w:t>
+      </w:r>
+      <w:bookmarkStart w:id="18" w:name="_Hlk143634825"/>
+      <w:r>
+        <w:t xml:space="preserve">późny stoik </w:t>
+      </w:r>
+      <w:r>
+        <w:t>był niejawnym chrześcijaninem:</w:t>
+      </w:r>
+    </w:p>
+    <w:p>
+      <w:pPr>
+        <w:rPr>
+          <w:i/>
+        </w:rPr>
+      </w:pPr>
+    </w:p>
+    <w:p>
+      <w:pPr>
+        <w:rPr>
+          <w:i/>
+          <w:lang w:val="la-Latn"/>
+        </w:rPr>
+      </w:pPr>
+      <w:r>
+        <w:rPr>
+          <w:i/>
+          <w:lang w:val="la-Latn"/>
+        </w:rPr>
+        <w:t>L. Annaeus Seneca Cordubensis Consularis Vir, et in religionem Christianam egregie propensus, cui etiam secreto adhaerebat, datis, et acceptis a Paulo litteris celebrandus, iussu Neronis venarum incisione perit.</w:t>
+      </w:r>
+    </w:p>
+    <w:p>
+      <w:pPr>
+        <w:rPr>
+          <w:i/>
+        </w:rPr>
+      </w:pPr>
+    </w:p>
+    <w:p>
+      <w:pPr>
+        <w:rPr>
+          <w:i/>
+        </w:rPr>
+      </w:pPr>
+      <w:r>
+        <w:rPr>
+          <w:i/>
+        </w:rPr>
+        <w:t xml:space="preserve">L. Anneusz Seneka, kordobańczyk, mąż konsularny oraz szczególnie skłonny ku religii chrześcijańskiej, do której również w sekrecie należał, wysławiany z racji dawanej </w:t>
+      </w:r>
+      <w:r>
+        <w:rPr>
+          <w:iCs/>
+        </w:rPr>
+        <w:t>[przez siebie]</w:t>
+      </w:r>
+      <w:r>
+        <w:rPr>
+          <w:i/>
+        </w:rPr>
+        <w:t xml:space="preserve"> i otrzymywanej od Pawła </w:t>
+      </w:r>
+      <w:r>
+        <w:rPr>
+          <w:i/>
+        </w:rPr>
+        <w:t>korespondencji</w:t>
+      </w:r>
+      <w:r>
+        <w:rPr>
+          <w:i/>
+        </w:rPr>
+        <w:t>, przepadł z rozkazu Nerona przez podcięcie żył</w:t>
+      </w:r>
+      <w:r>
+        <w:rPr>
+          <w:rStyle w:val="Odwoanieprzypisudolnego"/>
+        </w:rPr>
+        <w:footnoteReference w:id="34"/>
+      </w:r>
+      <w:r>
+        <w:rPr>
+          <w:i/>
+        </w:rPr>
+        <w:t>.</w:t>
+      </w:r>
+    </w:p>
+    <w:bookmarkEnd w:id="18"/>
+    <w:p>
+      <w:pPr>
+        <w:rPr>
+          <w:i/>
+        </w:rPr>
+      </w:pPr>
+    </w:p>
+    <w:p>
+      <w:pPr>
+        <w:pStyle w:val="Nagwek1"/>
+      </w:pPr>
+      <w:r>
+        <w:t>Odrzucenie legendy</w:t>
+      </w:r>
+    </w:p>
     <w:p/>
     <w:p>
-      <w:pPr>
-        <w:ind w:firstLine="708"/>
-        <w:rPr>
-          <w:color w:val="0D0D0D" w:themeColor="text1" w:themeTint="F2"/>
-        </w:rPr>
-      </w:pPr>
-      <w:r>
-        <w:rPr>
-          <w:lang w:eastAsia="pl-PL"/>
-        </w:rPr>
-        <w:t xml:space="preserve">Takiego samego zaimka dzierżawczego, co Polenton, używa względem Seneki włoski humanista </w:t>
-      </w:r>
-      <w:r>
-        <w:rPr>
-          <w:color w:val="0D0D0D" w:themeColor="text1" w:themeTint="F2"/>
-        </w:rPr>
-        <w:t>Lorenzo Vall</w:t>
-      </w:r>
-      <w:r>
-        <w:rPr>
-          <w:color w:val="0D0D0D" w:themeColor="text1" w:themeTint="F2"/>
-        </w:rPr>
-        <w:t>a</w:t>
-      </w:r>
-      <w:r>
-        <w:rPr>
-          <w:color w:val="0D0D0D" w:themeColor="text1" w:themeTint="F2"/>
-        </w:rPr>
-        <w:t xml:space="preserve"> (1407-1457)</w:t>
-      </w:r>
-      <w:r>
-        <w:rPr>
-          <w:color w:val="0D0D0D" w:themeColor="text1" w:themeTint="F2"/>
-        </w:rPr>
-        <w:t>, który pisał tak:</w:t>
-      </w:r>
-    </w:p>
-    <w:p>
-      <w:pPr>
-        <w:rPr>
-          <w:color w:val="0D0D0D" w:themeColor="text1" w:themeTint="F2"/>
-        </w:rPr>
-      </w:pPr>
-    </w:p>
-    <w:p>
-      <w:pPr>
-        <w:rPr>
-          <w:i/>
-          <w:iCs/>
-          <w:color w:val="0D0D0D" w:themeColor="text1" w:themeTint="F2"/>
-          <w:lang w:val="la-Latn"/>
-        </w:rPr>
-      </w:pPr>
-      <w:r>
-        <w:rPr>
-          <w:i/>
-          <w:iCs/>
-          <w:color w:val="0D0D0D" w:themeColor="text1" w:themeTint="F2"/>
-          <w:lang w:val="la-Latn"/>
-        </w:rPr>
-        <w:t xml:space="preserve">In qua tradenda inter omnes stoici preclarissimi videntur solum bonum honestatem esse dicentes, quos preter ceteros admirari soleo, quod noster Seneca recte et urbane inter ceteros philosophos videri voluit, tamquam mares inter feminas. </w:t>
-      </w:r>
-    </w:p>
-    <w:p>
-      <w:pPr>
-        <w:jc w:val="right"/>
-        <w:rPr>
-          <w:color w:val="0D0D0D" w:themeColor="text1" w:themeTint="F2"/>
-        </w:rPr>
-      </w:pPr>
-      <w:r>
-        <w:rPr>
-          <w:color w:val="0D0D0D" w:themeColor="text1" w:themeTint="F2"/>
-        </w:rPr>
-        <w:t>Lorenzo Vall</w:t>
-      </w:r>
-      <w:r>
-        <w:rPr>
-          <w:color w:val="0D0D0D" w:themeColor="text1" w:themeTint="F2"/>
-        </w:rPr>
-        <w:t xml:space="preserve">a, </w:t>
-      </w:r>
-      <w:r>
-        <w:rPr>
-          <w:i/>
-          <w:iCs/>
-          <w:color w:val="0D0D0D" w:themeColor="text1" w:themeTint="F2"/>
-        </w:rPr>
-        <w:t xml:space="preserve">De voluptates </w:t>
-      </w:r>
-      <w:r>
-        <w:rPr>
-          <w:color w:val="0D0D0D" w:themeColor="text1" w:themeTint="F2"/>
-        </w:rPr>
-        <w:t>ks. I, II, 7</w:t>
-      </w:r>
-    </w:p>
-    <w:p>
-      <w:pPr>
-        <w:rPr>
-          <w:i/>
-          <w:iCs/>
-          <w:color w:val="0D0D0D" w:themeColor="text1" w:themeTint="F2"/>
-        </w:rPr>
-      </w:pPr>
-    </w:p>
-    <w:p>
-      <w:pPr>
-        <w:rPr>
-          <w:i/>
-          <w:iCs/>
-          <w:color w:val="0D0D0D" w:themeColor="text1" w:themeTint="F2"/>
-        </w:rPr>
-      </w:pPr>
-      <w:r>
-        <w:rPr>
-          <w:i/>
-          <w:iCs/>
-          <w:color w:val="0D0D0D" w:themeColor="text1" w:themeTint="F2"/>
-        </w:rPr>
-        <w:t xml:space="preserve">W </w:t>
-      </w:r>
-      <w:r>
-        <w:rPr>
-          <w:i/>
-          <w:iCs/>
-          <w:color w:val="0D0D0D" w:themeColor="text1" w:themeTint="F2"/>
-        </w:rPr>
-        <w:t>przekazywaniu tego</w:t>
-      </w:r>
-      <w:r>
-        <w:rPr>
-          <w:i/>
-          <w:iCs/>
-          <w:color w:val="0D0D0D" w:themeColor="text1" w:themeTint="F2"/>
-        </w:rPr>
-        <w:t xml:space="preserve"> stoi</w:t>
-      </w:r>
-      <w:r>
-        <w:rPr>
-          <w:i/>
-          <w:iCs/>
-          <w:color w:val="0D0D0D" w:themeColor="text1" w:themeTint="F2"/>
-        </w:rPr>
-        <w:t>cy wydają się najbardziej znani ze wszystkich, nazywając jedynym dobrem to, co jest szlachetne,</w:t>
-      </w:r>
-      <w:r>
-        <w:rPr>
-          <w:i/>
-          <w:iCs/>
-          <w:color w:val="0D0D0D" w:themeColor="text1" w:themeTint="F2"/>
-        </w:rPr>
-        <w:t xml:space="preserve"> któr</w:t>
-      </w:r>
-      <w:r>
-        <w:rPr>
-          <w:i/>
-          <w:iCs/>
-          <w:color w:val="0D0D0D" w:themeColor="text1" w:themeTint="F2"/>
-        </w:rPr>
-        <w:t xml:space="preserve">ych mam w zwyczaju podziwiać bardziej niż innych, </w:t>
-      </w:r>
-      <w:r>
-        <w:rPr>
-          <w:i/>
-          <w:iCs/>
-          <w:color w:val="0D0D0D" w:themeColor="text1" w:themeTint="F2"/>
-        </w:rPr>
-        <w:t>co</w:t>
-      </w:r>
-      <w:r>
-        <w:rPr>
-          <w:i/>
-          <w:iCs/>
-          <w:color w:val="0D0D0D" w:themeColor="text1" w:themeTint="F2"/>
-        </w:rPr>
-        <w:t xml:space="preserve"> nasz </w:t>
-      </w:r>
-      <w:r>
-        <w:rPr>
-          <w:i/>
-          <w:iCs/>
-          <w:color w:val="0D0D0D" w:themeColor="text1" w:themeTint="F2"/>
-        </w:rPr>
-        <w:lastRenderedPageBreak/>
-        <w:t>Seneka</w:t>
-      </w:r>
-      <w:r>
-        <w:rPr>
-          <w:i/>
-          <w:iCs/>
-          <w:color w:val="0D0D0D" w:themeColor="text1" w:themeTint="F2"/>
-        </w:rPr>
-        <w:t xml:space="preserve"> słusznie i dowcipnie </w:t>
-      </w:r>
-      <w:r>
-        <w:rPr>
-          <w:i/>
-          <w:iCs/>
-          <w:color w:val="0D0D0D" w:themeColor="text1" w:themeTint="F2"/>
-        </w:rPr>
-        <w:t>wyraził pragnienie, aby</w:t>
-      </w:r>
-      <w:r>
-        <w:rPr>
-          <w:i/>
-          <w:iCs/>
-          <w:color w:val="0D0D0D" w:themeColor="text1" w:themeTint="F2"/>
-        </w:rPr>
-        <w:t xml:space="preserve"> być postrzegany</w:t>
-      </w:r>
-      <w:r>
-        <w:rPr>
-          <w:i/>
-          <w:iCs/>
-          <w:color w:val="0D0D0D" w:themeColor="text1" w:themeTint="F2"/>
-        </w:rPr>
-        <w:t>m</w:t>
-      </w:r>
-      <w:r>
-        <w:rPr>
-          <w:i/>
-          <w:iCs/>
-          <w:color w:val="0D0D0D" w:themeColor="text1" w:themeTint="F2"/>
-        </w:rPr>
-        <w:t xml:space="preserve"> między filozofami tak, jak mężczyźni</w:t>
-      </w:r>
-      <w:r>
-        <w:rPr>
-          <w:i/>
-          <w:iCs/>
-          <w:color w:val="0D0D0D" w:themeColor="text1" w:themeTint="F2"/>
-        </w:rPr>
+      <w:r>
+        <w:t xml:space="preserve">Boissier o akceptacji dla pseudokorespondencji przez Hieronima i Augustyna: </w:t>
+      </w:r>
+      <w:r>
+        <w:rPr>
+          <w:i/>
+          <w:iCs/>
+        </w:rPr>
+        <w:t xml:space="preserve">Jeszcze nigdy bardziej niezdarny fałszerz nie sprawił, że tak wielkie umysły mówiłyby bardziej głupio </w:t>
+      </w:r>
+      <w:r>
+        <w:t>(</w:t>
+      </w:r>
+      <w:r>
+        <w:rPr>
+          <w:i/>
+          <w:iCs/>
+          <w:lang w:val="fr-FR"/>
+        </w:rPr>
+        <w:t>j</w:t>
+      </w:r>
+      <w:r>
+        <w:rPr>
+          <w:i/>
+          <w:iCs/>
+          <w:lang w:val="fr-FR"/>
+        </w:rPr>
+        <w:t>amais plus maladroit faussaire n'a fait plus sottement parler d'aussi grands esprits</w:t>
+      </w:r>
+      <w:r>
+        <w:rPr>
+          <w:lang w:val="fr-FR"/>
+        </w:rPr>
+        <w:t>)</w:t>
+      </w:r>
+      <w:r>
+        <w:rPr>
+          <w:rStyle w:val="Odwoanieprzypisudolnego"/>
+          <w:lang w:val="fr-FR"/>
+        </w:rPr>
+        <w:footnoteReference w:id="35"/>
+      </w:r>
+      <w:r>
+        <w:rPr>
+          <w:i/>
+          <w:iCs/>
+          <w:lang w:val="fr-FR"/>
+        </w:rPr>
+        <w:t>.</w:t>
+      </w:r>
+    </w:p>
+    <w:p>
+      <w:pPr>
+        <w:rPr>
+          <w:iCs/>
+        </w:rPr>
+      </w:pPr>
+    </w:p>
+    <w:p>
+      <w:pPr>
+        <w:rPr>
+          <w:iCs/>
+        </w:rPr>
+      </w:pPr>
+      <w:r>
+        <w:rPr>
+          <w:iCs/>
+        </w:rPr>
+        <w:t>Bibliografia</w:t>
+      </w:r>
+    </w:p>
+    <w:p>
+      <w:pPr>
+        <w:rPr>
+          <w:iCs/>
+        </w:rPr>
+      </w:pPr>
+    </w:p>
+    <w:p>
+      <w:pPr>
+        <w:rPr>
+          <w:iCs/>
+        </w:rPr>
+      </w:pPr>
+      <w:r>
+        <w:t xml:space="preserve">Boissier Gaston, </w:t>
+      </w:r>
+      <w:r>
+        <w:rPr>
+          <w:i/>
+          <w:iCs/>
+        </w:rPr>
+        <w:t xml:space="preserve">Le </w:t>
+      </w:r>
+      <w:proofErr w:type="spellStart"/>
+      <w:r>
+        <w:rPr>
+          <w:i/>
+          <w:iCs/>
+        </w:rPr>
+        <w:t>christianisme</w:t>
+      </w:r>
+      <w:proofErr w:type="spellEnd"/>
+      <w:r>
+        <w:rPr>
+          <w:i/>
+          <w:iCs/>
+        </w:rPr>
+        <w:t xml:space="preserve"> de </w:t>
+      </w:r>
+      <w:proofErr w:type="spellStart"/>
+      <w:r>
+        <w:rPr>
+          <w:i/>
+          <w:iCs/>
+        </w:rPr>
+        <w:t>Sénèque</w:t>
+      </w:r>
+      <w:proofErr w:type="spellEnd"/>
+      <w:r>
+        <w:t>, „</w:t>
+      </w:r>
+      <w:proofErr w:type="spellStart"/>
+      <w:r>
+        <w:t>Revue</w:t>
+      </w:r>
+      <w:proofErr w:type="spellEnd"/>
+      <w:r>
+        <w:t xml:space="preserve"> des </w:t>
+      </w:r>
+      <w:proofErr w:type="spellStart"/>
+      <w:r>
+        <w:t>Deux</w:t>
+      </w:r>
+      <w:proofErr w:type="spellEnd"/>
+      <w:r>
         <w:t xml:space="preserve"> </w:t>
       </w:r>
-      <w:r>
-        <w:rPr>
-          <w:color w:val="0D0D0D" w:themeColor="text1" w:themeTint="F2"/>
-        </w:rPr>
-        <w:t>[są postrzegani]</w:t>
-      </w:r>
-      <w:r>
-        <w:rPr>
-          <w:i/>
-          <w:iCs/>
-          <w:color w:val="0D0D0D" w:themeColor="text1" w:themeTint="F2"/>
-        </w:rPr>
-        <w:t xml:space="preserve"> między kobietami. </w:t>
-      </w:r>
-      <w:r>
-        <w:rPr>
-          <w:i/>
-          <w:iCs/>
-          <w:color w:val="0D0D0D" w:themeColor="text1" w:themeTint="F2"/>
-        </w:rPr>
-        <w:t xml:space="preserve"> </w:t>
-      </w:r>
-    </w:p>
-    <w:p>
-      <w:pPr>
-        <w:rPr>
-          <w:i/>
-          <w:iCs/>
-          <w:color w:val="0D0D0D" w:themeColor="text1" w:themeTint="F2"/>
-        </w:rPr>
-      </w:pPr>
-    </w:p>
-    <w:p>
-      <w:pPr>
-        <w:ind w:firstLine="708"/>
-      </w:pPr>
-      <w:r>
-        <w:t>W XVI wieku pojawia się apokryficzny dokument, w którym listy pomiędzy Pawłem a Seneką zostają po raz kolejny uwierzytelnione oraz gdzie zostaje zawarte zapewnienie, iż</w:t>
-      </w:r>
-      <w:r>
-        <w:t xml:space="preserve"> </w:t>
-      </w:r>
-      <w:bookmarkStart w:id="17" w:name="_Hlk143634825"/>
-      <w:r>
-        <w:t xml:space="preserve">późny stoik </w:t>
-      </w:r>
-      <w:r>
-        <w:t>był niejawnym chrześcijaninem:</w:t>
-      </w:r>
-    </w:p>
-    <w:p>
-      <w:pPr>
-        <w:rPr>
-          <w:i/>
-        </w:rPr>
-      </w:pPr>
-    </w:p>
-    <w:p>
-      <w:pPr>
-        <w:rPr>
-          <w:i/>
-          <w:lang w:val="la-Latn"/>
-        </w:rPr>
-      </w:pPr>
-      <w:r>
-        <w:rPr>
-          <w:i/>
-          <w:lang w:val="la-Latn"/>
-        </w:rPr>
-        <w:t>L. Annaeus Seneca Cordubensis Consularis Vir, et in religionem Christianam egregie propensus, cui etiam secreto adhaerebat, datis, et acceptis a Paulo litteris celebrandus, iussu Neronis venarum incisione perit.</w:t>
-      </w:r>
-    </w:p>
-    <w:p>
-      <w:pPr>
-        <w:rPr>
-          <w:i/>
-        </w:rPr>
-      </w:pPr>
-    </w:p>
-    <w:p>
-      <w:pPr>
-        <w:rPr>
-          <w:i/>
-        </w:rPr>
-      </w:pPr>
-      <w:r>
-        <w:rPr>
-          <w:i/>
-        </w:rPr>
-        <w:t xml:space="preserve">L. Anneusz Seneka, kordobańczyk, mąż konsularny oraz szczególnie skłonny ku religii chrześcijańskiej, do której również w sekrecie należał, wysławiany z racji dawanej </w:t>
-      </w:r>
-      <w:r>
-        <w:rPr>
-          <w:iCs/>
-        </w:rPr>
-        <w:t>[przez siebie]</w:t>
-      </w:r>
-      <w:r>
-        <w:rPr>
-          <w:i/>
-        </w:rPr>
-        <w:t xml:space="preserve"> i otrzymywanej od Pawła </w:t>
-      </w:r>
-      <w:r>
-        <w:rPr>
-          <w:i/>
-        </w:rPr>
-        <w:t>korespondencji</w:t>
-      </w:r>
-      <w:r>
-        <w:rPr>
-          <w:i/>
-        </w:rPr>
-        <w:t>, przepadł z rozkazu Nerona przez podcięcie żył</w:t>
-      </w:r>
-      <w:r>
-        <w:rPr>
-          <w:rStyle w:val="Odwoanieprzypisudolnego"/>
-        </w:rPr>
-        <w:footnoteReference w:id="26"/>
-      </w:r>
-      <w:r>
-        <w:rPr>
-          <w:i/>
-        </w:rPr>
-        <w:t>.</w:t>
-      </w:r>
-    </w:p>
-    <w:bookmarkEnd w:id="17"/>
-    <w:p>
-      <w:pPr>
-        <w:rPr>
-          <w:i/>
-        </w:rPr>
-      </w:pPr>
-    </w:p>
-    <w:p>
-      <w:pPr>
-        <w:rPr>
-          <w:iCs/>
-        </w:rPr>
-      </w:pPr>
+      <w:proofErr w:type="spellStart"/>
+      <w:r>
+        <w:t>Mondes</w:t>
+      </w:r>
+      <w:proofErr w:type="spellEnd"/>
+      <w:r>
+        <w:t>” XCII/1 (1871), s. 40-71.</w:t>
+      </w:r>
     </w:p>
     <w:sectPr>
       <w:pgSz w:w="11906" w:h="16838"/>
@@ -7311,9 +7591,6 @@
   </w:footnote>
   <w:footnote w:id="18">
     <w:p>
-      <w:pPr>
-        <w:pStyle w:val="Tekstprzypisudolnego"/>
-      </w:pPr>
       <w:r>
         <w:rPr>
           <w:rStyle w:val="Odwoanieprzypisudolnego"/>
@@ -7323,64 +7600,566 @@
       <w:r>
         <w:t xml:space="preserve"> </w:t>
       </w:r>
-      <w:bookmarkStart w:id="5" w:name="_Hlk148038767"/>
-      <w:r>
-        <w:rPr>
-          <w:lang w:val="la-Latn"/>
-        </w:rPr>
-        <w:t xml:space="preserve">Eufroniusz z Tours i in., </w:t>
-      </w:r>
-      <w:r>
-        <w:rPr>
-          <w:i/>
-          <w:iCs/>
-          <w:lang w:val="la-Latn"/>
-        </w:rPr>
-        <w:t>Concilium Turonense II,</w:t>
-      </w:r>
-      <w:r>
-        <w:rPr>
-          <w:lang w:val="la-Latn"/>
+      <w:r>
+        <w:rPr>
+          <w:sz w:val="20"/>
+          <w:szCs w:val="20"/>
+          <w:lang w:val="en-GB"/>
+        </w:rPr>
+        <w:t xml:space="preserve">Augustyn z Hippony, </w:t>
+      </w:r>
+      <w:r>
+        <w:rPr>
+          <w:i/>
+          <w:iCs/>
+          <w:sz w:val="20"/>
+          <w:szCs w:val="20"/>
+          <w:lang w:val="la-Latn"/>
+        </w:rPr>
+        <w:t>Epistola</w:t>
+      </w:r>
+      <w:r>
+        <w:rPr>
+          <w:i/>
+          <w:iCs/>
+          <w:sz w:val="20"/>
+          <w:szCs w:val="20"/>
+          <w:lang w:val="en-GB"/>
         </w:rPr>
         <w:t xml:space="preserve"> </w:t>
       </w:r>
       <w:r>
         <w:rPr>
-          <w:i/>
-          <w:iCs/>
-          <w:lang w:val="la-Latn"/>
-        </w:rPr>
-        <w:t xml:space="preserve">Canon </w:t>
-      </w:r>
-      <w:r>
-        <w:t>XIV,</w:t>
-      </w:r>
-      <w:r>
-        <w:rPr>
-          <w:lang w:val="la-Latn"/>
-        </w:rPr>
-        <w:t xml:space="preserve"> [w:] </w:t>
-      </w:r>
-      <w:r>
-        <w:rPr>
-          <w:i/>
-          <w:iCs/>
-          <w:lang w:val="la-Latn"/>
-        </w:rPr>
-        <w:t xml:space="preserve">Acta Conciliorum et Epistolae Decretales ac Constitutiones Summorum pontificum, </w:t>
-      </w:r>
-      <w:r>
-        <w:rPr>
-          <w:lang w:val="la-Latn"/>
-        </w:rPr>
-        <w:t>t. 3, Ex typographia regia, Paryż 1714, s. 360.</w:t>
-      </w:r>
-      <w:bookmarkEnd w:id="5"/>
+          <w:sz w:val="20"/>
+          <w:szCs w:val="20"/>
+        </w:rPr>
+        <w:t>153, [w:]</w:t>
+      </w:r>
+      <w:r>
+        <w:rPr>
+          <w:sz w:val="20"/>
+          <w:szCs w:val="20"/>
+          <w:lang w:val="fr-FR"/>
+        </w:rPr>
+        <w:t xml:space="preserve"> Jaque Paul Migne (</w:t>
+      </w:r>
+      <w:proofErr w:type="spellStart"/>
+      <w:r>
+        <w:rPr>
+          <w:sz w:val="20"/>
+          <w:szCs w:val="20"/>
+          <w:lang w:val="fr-FR"/>
+        </w:rPr>
+        <w:t>red</w:t>
+      </w:r>
+      <w:proofErr w:type="spellEnd"/>
+      <w:r>
+        <w:rPr>
+          <w:sz w:val="20"/>
+          <w:szCs w:val="20"/>
+          <w:lang w:val="fr-FR"/>
+        </w:rPr>
+        <w:t>.),</w:t>
+      </w:r>
+      <w:r>
+        <w:rPr>
+          <w:i/>
+          <w:sz w:val="20"/>
+          <w:szCs w:val="20"/>
+          <w:lang w:val="fr-FR"/>
+        </w:rPr>
+        <w:t xml:space="preserve"> Migne </w:t>
+      </w:r>
+      <w:proofErr w:type="spellStart"/>
+      <w:r>
+        <w:rPr>
+          <w:i/>
+          <w:sz w:val="20"/>
+          <w:szCs w:val="20"/>
+          <w:lang w:val="fr-FR"/>
+        </w:rPr>
+        <w:t>Patrologia</w:t>
+      </w:r>
+      <w:proofErr w:type="spellEnd"/>
+      <w:r>
+        <w:rPr>
+          <w:i/>
+          <w:sz w:val="20"/>
+          <w:szCs w:val="20"/>
+          <w:lang w:val="fr-FR"/>
+        </w:rPr>
+        <w:t xml:space="preserve"> Latina</w:t>
+      </w:r>
+      <w:r>
+        <w:rPr>
+          <w:iCs/>
+          <w:sz w:val="20"/>
+          <w:szCs w:val="20"/>
+          <w:lang w:val="fr-FR"/>
+        </w:rPr>
+        <w:t>, t.</w:t>
+      </w:r>
+      <w:r>
+        <w:rPr>
+          <w:i/>
+          <w:sz w:val="20"/>
+          <w:szCs w:val="20"/>
+          <w:lang w:val="fr-FR"/>
+        </w:rPr>
+        <w:t xml:space="preserve"> </w:t>
+      </w:r>
+      <w:r>
+        <w:rPr>
+          <w:iCs/>
+          <w:sz w:val="20"/>
+          <w:szCs w:val="20"/>
+          <w:lang w:val="fr-FR"/>
+        </w:rPr>
+        <w:t xml:space="preserve">33, </w:t>
+      </w:r>
+      <w:r>
+        <w:rPr>
+          <w:sz w:val="20"/>
+          <w:szCs w:val="20"/>
+        </w:rPr>
+        <w:t xml:space="preserve">Ex </w:t>
+      </w:r>
+      <w:proofErr w:type="spellStart"/>
+      <w:r>
+        <w:rPr>
+          <w:sz w:val="20"/>
+          <w:szCs w:val="20"/>
+        </w:rPr>
+        <w:t>typis</w:t>
+      </w:r>
+      <w:proofErr w:type="spellEnd"/>
+      <w:r>
+        <w:rPr>
+          <w:sz w:val="20"/>
+          <w:szCs w:val="20"/>
+        </w:rPr>
+        <w:t xml:space="preserve"> J. P. </w:t>
+      </w:r>
+      <w:proofErr w:type="spellStart"/>
+      <w:r>
+        <w:rPr>
+          <w:sz w:val="20"/>
+          <w:szCs w:val="20"/>
+        </w:rPr>
+        <w:t>Migne</w:t>
+      </w:r>
+      <w:proofErr w:type="spellEnd"/>
+      <w:r>
+        <w:rPr>
+          <w:sz w:val="20"/>
+          <w:szCs w:val="20"/>
+        </w:rPr>
+        <w:t>, Paris 1845, s.</w:t>
+      </w:r>
+      <w:r>
+        <w:rPr>
+          <w:sz w:val="20"/>
+          <w:szCs w:val="20"/>
+          <w:lang w:val="fr-FR"/>
+        </w:rPr>
+        <w:t xml:space="preserve"> 653-666.</w:t>
+      </w:r>
     </w:p>
   </w:footnote>
   <w:footnote w:id="19">
     <w:p>
       <w:pPr>
+        <w:rPr>
+          <w:sz w:val="20"/>
+          <w:szCs w:val="20"/>
+        </w:rPr>
+      </w:pPr>
+      <w:r>
+        <w:rPr>
+          <w:rStyle w:val="Odwoanieprzypisudolnego"/>
+          <w:sz w:val="20"/>
+          <w:szCs w:val="20"/>
+        </w:rPr>
+        <w:footnoteRef/>
+      </w:r>
+      <w:r>
+        <w:rPr>
+          <w:sz w:val="20"/>
+          <w:szCs w:val="20"/>
+        </w:rPr>
+        <w:t xml:space="preserve"> Zob. Gaston Boissier, </w:t>
+      </w:r>
+      <w:r>
+        <w:rPr>
+          <w:i/>
+          <w:iCs/>
+          <w:sz w:val="20"/>
+          <w:szCs w:val="20"/>
+        </w:rPr>
+        <w:t xml:space="preserve">Le </w:t>
+      </w:r>
+      <w:proofErr w:type="spellStart"/>
+      <w:r>
+        <w:rPr>
+          <w:i/>
+          <w:iCs/>
+          <w:sz w:val="20"/>
+          <w:szCs w:val="20"/>
+        </w:rPr>
+        <w:t>christianisme</w:t>
+      </w:r>
+      <w:proofErr w:type="spellEnd"/>
+      <w:r>
+        <w:rPr>
+          <w:i/>
+          <w:iCs/>
+          <w:sz w:val="20"/>
+          <w:szCs w:val="20"/>
+        </w:rPr>
+        <w:t xml:space="preserve"> de </w:t>
+      </w:r>
+      <w:proofErr w:type="spellStart"/>
+      <w:r>
+        <w:rPr>
+          <w:i/>
+          <w:iCs/>
+          <w:sz w:val="20"/>
+          <w:szCs w:val="20"/>
+        </w:rPr>
+        <w:t>Sénèque</w:t>
+      </w:r>
+      <w:proofErr w:type="spellEnd"/>
+      <w:r>
+        <w:rPr>
+          <w:sz w:val="20"/>
+          <w:szCs w:val="20"/>
+        </w:rPr>
+        <w:t>, „</w:t>
+      </w:r>
+      <w:proofErr w:type="spellStart"/>
+      <w:r>
+        <w:rPr>
+          <w:sz w:val="20"/>
+          <w:szCs w:val="20"/>
+        </w:rPr>
+        <w:t>Revue</w:t>
+      </w:r>
+      <w:proofErr w:type="spellEnd"/>
+      <w:r>
+        <w:rPr>
+          <w:sz w:val="20"/>
+          <w:szCs w:val="20"/>
+        </w:rPr>
+        <w:t xml:space="preserve"> des </w:t>
+      </w:r>
+      <w:proofErr w:type="spellStart"/>
+      <w:r>
+        <w:rPr>
+          <w:sz w:val="20"/>
+          <w:szCs w:val="20"/>
+        </w:rPr>
+        <w:t>Deux</w:t>
+      </w:r>
+      <w:proofErr w:type="spellEnd"/>
+      <w:r>
+        <w:rPr>
+          <w:sz w:val="20"/>
+          <w:szCs w:val="20"/>
+        </w:rPr>
+        <w:t xml:space="preserve"> </w:t>
+      </w:r>
+      <w:proofErr w:type="spellStart"/>
+      <w:r>
+        <w:rPr>
+          <w:sz w:val="20"/>
+          <w:szCs w:val="20"/>
+        </w:rPr>
+        <w:t>Mondes</w:t>
+      </w:r>
+      <w:proofErr w:type="spellEnd"/>
+      <w:r>
+        <w:rPr>
+          <w:sz w:val="20"/>
+          <w:szCs w:val="20"/>
+        </w:rPr>
+        <w:t>” XCII/1 (1871), s. 4</w:t>
+      </w:r>
+      <w:r>
+        <w:rPr>
+          <w:sz w:val="20"/>
+          <w:szCs w:val="20"/>
+        </w:rPr>
+        <w:t>0.</w:t>
+      </w:r>
+    </w:p>
+  </w:footnote>
+  <w:footnote w:id="20">
+    <w:p>
+      <w:pPr>
+        <w:pStyle w:val="Tekstprzypisudolnego"/>
+      </w:pPr>
+      <w:r>
+        <w:rPr>
+          <w:rStyle w:val="Odwoanieprzypisudolnego"/>
+        </w:rPr>
+        <w:footnoteRef/>
+      </w:r>
+      <w:r>
+        <w:t xml:space="preserve"> Zob. tamże. </w:t>
+      </w:r>
+    </w:p>
+  </w:footnote>
+  <w:footnote w:id="21">
+    <w:p>
+      <w:pPr>
+        <w:pStyle w:val="Tekstprzypisudolnego"/>
+      </w:pPr>
+      <w:r>
+        <w:rPr>
+          <w:rStyle w:val="Odwoanieprzypisudolnego"/>
+        </w:rPr>
+        <w:footnoteRef/>
+      </w:r>
+      <w:r>
+        <w:t xml:space="preserve"> Zob. </w:t>
+      </w:r>
+      <w:r>
+        <w:t xml:space="preserve">Sławomir Wyszomirski, </w:t>
+      </w:r>
+      <w:proofErr w:type="spellStart"/>
+      <w:r>
+        <w:t>Formula</w:t>
+      </w:r>
+      <w:proofErr w:type="spellEnd"/>
+      <w:r>
+        <w:t xml:space="preserve"> vitae </w:t>
+      </w:r>
+      <w:proofErr w:type="spellStart"/>
+      <w:r>
+        <w:t>honestae</w:t>
+      </w:r>
+      <w:proofErr w:type="spellEnd"/>
+      <w:r>
+        <w:t xml:space="preserve"> Marcina z Bragi i „zaginione” pismo Seneki De </w:t>
+      </w:r>
+      <w:proofErr w:type="spellStart"/>
+      <w:r>
+        <w:t>quattuor</w:t>
+      </w:r>
+      <w:proofErr w:type="spellEnd"/>
+      <w:r>
+        <w:t xml:space="preserve"> </w:t>
+      </w:r>
+      <w:proofErr w:type="spellStart"/>
+      <w:r>
+        <w:t>virtutibus</w:t>
+      </w:r>
+      <w:proofErr w:type="spellEnd"/>
+      <w:r>
+        <w:t>, „SYMBOLAE PHILOLOGORUM POSNANIENSIUM GRAECAE ET LATINAE” 2012, XXII/2, s. 9</w:t>
+      </w:r>
+      <w:r>
+        <w:t xml:space="preserve">6-97. </w:t>
+      </w:r>
+    </w:p>
+  </w:footnote>
+  <w:footnote w:id="22">
+    <w:p>
+      <w:pPr>
+        <w:pStyle w:val="Tekstprzypisudolnego"/>
+      </w:pPr>
+      <w:r>
+        <w:rPr>
+          <w:rStyle w:val="Odwoanieprzypisudolnego"/>
+        </w:rPr>
+        <w:footnoteRef/>
+      </w:r>
+      <w:r>
+        <w:t xml:space="preserve"> Zob. tamże, s. 95-96. </w:t>
+      </w:r>
+    </w:p>
+  </w:footnote>
+  <w:footnote w:id="23">
+    <w:p>
+      <w:pPr>
+        <w:pStyle w:val="Tekstprzypisudolnego"/>
+      </w:pPr>
+      <w:r>
+        <w:rPr>
+          <w:rStyle w:val="Odwoanieprzypisudolnego"/>
+        </w:rPr>
+        <w:footnoteRef/>
+      </w:r>
+      <w:r>
+        <w:t xml:space="preserve"> Zob. Anonim, </w:t>
+      </w:r>
+      <w:proofErr w:type="spellStart"/>
+      <w:r>
+        <w:rPr>
+          <w:i/>
+          <w:iCs/>
+        </w:rPr>
+        <w:t>Epistola</w:t>
+      </w:r>
+      <w:proofErr w:type="spellEnd"/>
+      <w:r>
+        <w:rPr>
+          <w:i/>
+          <w:iCs/>
+        </w:rPr>
+        <w:t xml:space="preserve"> </w:t>
+      </w:r>
+      <w:r>
+        <w:t xml:space="preserve">IX, s. 433. </w:t>
+      </w:r>
+    </w:p>
+  </w:footnote>
+  <w:footnote w:id="24">
+    <w:p>
+      <w:pPr>
+        <w:pStyle w:val="Tekstprzypisudolnego"/>
+      </w:pPr>
+      <w:r>
+        <w:rPr>
+          <w:rStyle w:val="Odwoanieprzypisudolnego"/>
+        </w:rPr>
+        <w:footnoteRef/>
+      </w:r>
+      <w:r>
+        <w:t xml:space="preserve"> Zob. S. Wyszomirski, </w:t>
+      </w:r>
+      <w:proofErr w:type="spellStart"/>
+      <w:r>
+        <w:rPr>
+          <w:i/>
+          <w:iCs/>
+        </w:rPr>
+        <w:t>Formula</w:t>
+      </w:r>
+      <w:proofErr w:type="spellEnd"/>
+      <w:r>
+        <w:rPr>
+          <w:i/>
+          <w:iCs/>
+        </w:rPr>
+        <w:t xml:space="preserve"> vitae </w:t>
+      </w:r>
+      <w:proofErr w:type="spellStart"/>
+      <w:r>
+        <w:rPr>
+          <w:i/>
+          <w:iCs/>
+        </w:rPr>
+        <w:t>honestae</w:t>
+      </w:r>
+      <w:proofErr w:type="spellEnd"/>
+      <w:r>
+        <w:rPr>
+          <w:i/>
+          <w:iCs/>
+        </w:rPr>
+        <w:t xml:space="preserve"> Marcina z Brag</w:t>
+      </w:r>
+      <w:r>
+        <w:rPr>
+          <w:i/>
+          <w:iCs/>
+        </w:rPr>
+        <w:t>i</w:t>
+      </w:r>
+      <w:r>
+        <w:t xml:space="preserve">, s. 96. </w:t>
+      </w:r>
+    </w:p>
+  </w:footnote>
+  <w:footnote w:id="25">
+    <w:p>
+      <w:pPr>
+        <w:pStyle w:val="Tekstprzypisudolnego"/>
+      </w:pPr>
+      <w:r>
+        <w:rPr>
+          <w:rStyle w:val="Odwoanieprzypisudolnego"/>
+        </w:rPr>
+        <w:footnoteRef/>
+      </w:r>
+      <w:r>
+        <w:t xml:space="preserve"> Zob. tamże. </w:t>
+      </w:r>
+    </w:p>
+  </w:footnote>
+  <w:footnote w:id="26">
+    <w:p>
+      <w:pPr>
+        <w:pStyle w:val="Tekstprzypisudolnego"/>
+      </w:pPr>
+      <w:r>
+        <w:rPr>
+          <w:rStyle w:val="Odwoanieprzypisudolnego"/>
+        </w:rPr>
+        <w:footnoteRef/>
+      </w:r>
+      <w:r>
+        <w:t xml:space="preserve"> </w:t>
+      </w:r>
+      <w:bookmarkStart w:id="5" w:name="_Hlk148038767"/>
+      <w:r>
+        <w:rPr>
+          <w:lang w:val="la-Latn"/>
+        </w:rPr>
+        <w:t xml:space="preserve">Eufroniusz z Tours i in., </w:t>
+      </w:r>
+      <w:r>
+        <w:rPr>
+          <w:i/>
+          <w:iCs/>
+          <w:lang w:val="la-Latn"/>
+        </w:rPr>
+        <w:t>Concilium Turonense II,</w:t>
+      </w:r>
+      <w:r>
+        <w:rPr>
+          <w:lang w:val="la-Latn"/>
+        </w:rPr>
+        <w:t xml:space="preserve"> </w:t>
+      </w:r>
+      <w:r>
+        <w:rPr>
+          <w:i/>
+          <w:iCs/>
+          <w:lang w:val="la-Latn"/>
+        </w:rPr>
+        <w:t xml:space="preserve">Canon </w:t>
+      </w:r>
+      <w:r>
+        <w:t>XIV,</w:t>
+      </w:r>
+      <w:r>
+        <w:rPr>
+          <w:lang w:val="la-Latn"/>
+        </w:rPr>
+        <w:t xml:space="preserve"> [w:] </w:t>
+      </w:r>
+      <w:r>
+        <w:rPr>
+          <w:i/>
+          <w:iCs/>
+          <w:lang w:val="la-Latn"/>
+        </w:rPr>
+        <w:t xml:space="preserve">Acta Conciliorum et Epistolae Decretales ac Constitutiones Summorum pontificum, </w:t>
+      </w:r>
+      <w:r>
+        <w:rPr>
+          <w:lang w:val="la-Latn"/>
+        </w:rPr>
+        <w:t>t. 3, Ex typographia regia, Paryż 1714, s. 360.</w:t>
+      </w:r>
+      <w:bookmarkEnd w:id="5"/>
+    </w:p>
+  </w:footnote>
+  <w:footnote w:id="27">
+    <w:p>
+      <w:pPr>
         <w:pStyle w:val="Tekstprzypisudolnego"/>
         <w:spacing w:line="276" w:lineRule="auto"/>
         <w:rPr>
@@ -7465,7 +8244,7 @@
       <w:bookmarkEnd w:id="7"/>
     </w:p>
   </w:footnote>
-  <w:footnote w:id="20">
+  <w:footnote w:id="28">
     <w:p>
       <w:pPr>
         <w:pStyle w:val="Tekstprzypisudolnego"/>
@@ -7492,8 +8271,8 @@
         </w:rPr>
         <w:t xml:space="preserve">Zob. </w:t>
       </w:r>
-      <w:bookmarkStart w:id="10" w:name="_Hlk148191797"/>
-      <w:bookmarkStart w:id="11" w:name="_Hlk132837465"/>
+      <w:bookmarkStart w:id="11" w:name="_Hlk148191797"/>
+      <w:bookmarkStart w:id="12" w:name="_Hlk132837465"/>
       <w:r>
         <w:rPr>
           <w:color w:val="0D0D0D" w:themeColor="text1" w:themeTint="F2"/>
@@ -7535,11 +8314,11 @@
         </w:rPr>
         <w:t xml:space="preserve">, Hanower-Lipsk 1912, s. 114-115. </w:t>
       </w:r>
-      <w:bookmarkEnd w:id="10"/>
-    </w:p>
-    <w:bookmarkEnd w:id="11"/>
+      <w:bookmarkEnd w:id="11"/>
+    </w:p>
+    <w:bookmarkEnd w:id="12"/>
   </w:footnote>
-  <w:footnote w:id="21">
+  <w:footnote w:id="29">
     <w:p>
       <w:pPr>
         <w:pStyle w:val="Tekstprzypisudolnego"/>
@@ -7553,7 +8332,7 @@
       <w:r>
         <w:t xml:space="preserve"> Zob. </w:t>
       </w:r>
-      <w:bookmarkStart w:id="13" w:name="_Hlk148192000"/>
+      <w:bookmarkStart w:id="14" w:name="_Hlk148192000"/>
       <w:r>
         <w:t>Giovanni Boccaccio</w:t>
       </w:r>
@@ -7621,10 +8400,10 @@
       <w:r>
         <w:t>”, Florencja 1831, s. 327.</w:t>
       </w:r>
-      <w:bookmarkEnd w:id="13"/>
+      <w:bookmarkEnd w:id="14"/>
     </w:p>
   </w:footnote>
-  <w:footnote w:id="22">
+  <w:footnote w:id="30">
     <w:p>
       <w:pPr>
         <w:pStyle w:val="Tekstprzypisudolnego"/>
@@ -7640,7 +8419,7 @@
       </w:r>
     </w:p>
   </w:footnote>
-  <w:footnote w:id="23">
+  <w:footnote w:id="31">
     <w:p>
       <w:pPr>
         <w:pStyle w:val="Tekstprzypisudolnego"/>
@@ -7727,7 +8506,7 @@
       </w:r>
     </w:p>
   </w:footnote>
-  <w:footnote w:id="24">
+  <w:footnote w:id="32">
     <w:p>
       <w:pPr>
         <w:pStyle w:val="Tekstprzypisudolnego"/>
@@ -7781,14 +8560,14 @@
         </w:rPr>
         <w:t xml:space="preserve">, Rzym 1928, s. </w:t>
       </w:r>
-      <w:bookmarkStart w:id="15" w:name="_Hlk129191041"/>
+      <w:bookmarkStart w:id="16" w:name="_Hlk129191041"/>
       <w:r>
         <w:rPr>
           <w:color w:val="0D0D0D" w:themeColor="text1" w:themeTint="F2"/>
         </w:rPr>
         <w:t>467, 488, 492, 499</w:t>
       </w:r>
-      <w:bookmarkEnd w:id="15"/>
+      <w:bookmarkEnd w:id="16"/>
       <w:r>
         <w:rPr>
           <w:color w:val="0D0D0D" w:themeColor="text1" w:themeTint="F2"/>
@@ -7797,7 +8576,7 @@
       </w:r>
     </w:p>
   </w:footnote>
-  <w:footnote w:id="25">
+  <w:footnote w:id="33">
     <w:p>
       <w:pPr>
         <w:pStyle w:val="Tekstprzypisudolnego"/>
@@ -7856,7 +8635,7 @@
       </w:r>
     </w:p>
   </w:footnote>
-  <w:footnote w:id="26">
+  <w:footnote w:id="34">
     <w:p>
       <w:pPr>
         <w:pStyle w:val="Tekstprzypisudolnego"/>
@@ -7878,7 +8657,7 @@
         </w:rPr>
         <w:t xml:space="preserve"> Fragment pochodzi z dzieła funkcjonującego pod tytułem </w:t>
       </w:r>
-      <w:bookmarkStart w:id="18" w:name="_Hlk143634875"/>
+      <w:bookmarkStart w:id="19" w:name="_Hlk143634875"/>
       <w:r>
         <w:rPr>
           <w:i/>
@@ -7906,7 +8685,7 @@
         </w:rPr>
         <w:t>), utworu rzekomego autorstwa Lucjusza Flawiusza Dekstera, przyjaciela św. Hieronima</w:t>
       </w:r>
-      <w:bookmarkEnd w:id="18"/>
+      <w:bookmarkEnd w:id="19"/>
       <w:r>
         <w:rPr>
           <w:color w:val="0D0D0D" w:themeColor="text1" w:themeTint="F2"/>
@@ -7997,6 +8776,66 @@
           <w:lang w:val="en-US"/>
         </w:rPr>
         <w:t xml:space="preserve">, „The Catholic Historical Review” 100/1 (2014), s. 7.   </w:t>
+      </w:r>
+    </w:p>
+  </w:footnote>
+  <w:footnote w:id="35">
+    <w:p>
+      <w:pPr>
+        <w:pStyle w:val="Tekstprzypisudolnego"/>
+      </w:pPr>
+      <w:r>
+        <w:rPr>
+          <w:rStyle w:val="Odwoanieprzypisudolnego"/>
+        </w:rPr>
+        <w:footnoteRef/>
+      </w:r>
+      <w:r>
+        <w:t xml:space="preserve"> </w:t>
+      </w:r>
+      <w:r>
+        <w:t>G</w:t>
+      </w:r>
+      <w:r>
+        <w:t>. Boissier</w:t>
+      </w:r>
+      <w:r>
+        <w:t xml:space="preserve">, </w:t>
+      </w:r>
+      <w:r>
+        <w:rPr>
+          <w:i/>
+          <w:iCs/>
+        </w:rPr>
+        <w:t xml:space="preserve">Le </w:t>
+      </w:r>
+      <w:proofErr w:type="spellStart"/>
+      <w:r>
+        <w:rPr>
+          <w:i/>
+          <w:iCs/>
+        </w:rPr>
+        <w:t>christianisme</w:t>
+      </w:r>
+      <w:proofErr w:type="spellEnd"/>
+      <w:r>
+        <w:rPr>
+          <w:i/>
+          <w:iCs/>
+        </w:rPr>
+        <w:t xml:space="preserve"> de </w:t>
+      </w:r>
+      <w:proofErr w:type="spellStart"/>
+      <w:r>
+        <w:rPr>
+          <w:i/>
+          <w:iCs/>
+        </w:rPr>
+        <w:t>Sénèque</w:t>
+      </w:r>
+      <w:proofErr w:type="spellEnd"/>
+      <w:r>
+        <w:t xml:space="preserve">, s. 43. </w:t>
       </w:r>
     </w:p>
   </w:footnote>

</xml_diff>